<commit_message>
perbaiki beberapa api dan api matakuliah mahasiswa dan tahun pelajaran
</commit_message>
<xml_diff>
--- a/Dokumentasi API.docx
+++ b/Dokumentasi API.docx
@@ -227,6 +227,112 @@
         </w:numPr>
       </w:pPr>
       <w:r>
+        <w:t>Profile User</w:t>
+      </w:r>
+    </w:p>
+    <w:p>
+      <w:pPr>
+        <w:pStyle w:val="ListParagraph"/>
+        <w:numPr>
+          <w:ilvl w:val="0"/>
+          <w:numId w:val="6"/>
+        </w:numPr>
+      </w:pPr>
+      <w:r>
+        <w:t xml:space="preserve">URL : </w:t>
+      </w:r>
+      <w:hyperlink r:id="rId8" w:history="1">
+        <w:r>
+          <w:rPr>
+            <w:rStyle w:val="Hyperlink"/>
+            <w:rFonts w:ascii="Segoe UI" w:hAnsi="Segoe UI" w:cs="Segoe UI"/>
+            <w:sz w:val="18"/>
+            <w:szCs w:val="18"/>
+            <w:shd w:val="clear" w:color="auto" w:fill="FFFFFF"/>
+          </w:rPr>
+          <w:t>http://localhost:3000/users/</w:t>
+        </w:r>
+        <w:r>
+          <w:rPr>
+            <w:rStyle w:val="Hyperlink"/>
+            <w:rFonts w:ascii="Segoe UI" w:hAnsi="Segoe UI" w:cs="Segoe UI"/>
+            <w:sz w:val="18"/>
+            <w:szCs w:val="18"/>
+            <w:shd w:val="clear" w:color="auto" w:fill="FFFFFF"/>
+          </w:rPr>
+          <w:t>change-password</w:t>
+        </w:r>
+      </w:hyperlink>
+    </w:p>
+    <w:p>
+      <w:pPr>
+        <w:pStyle w:val="ListParagraph"/>
+        <w:numPr>
+          <w:ilvl w:val="0"/>
+          <w:numId w:val="6"/>
+        </w:numPr>
+      </w:pPr>
+      <w:r>
+        <w:t>Header : Bearer Access_Token</w:t>
+      </w:r>
+    </w:p>
+    <w:p>
+      <w:pPr>
+        <w:pStyle w:val="ListParagraph"/>
+        <w:numPr>
+          <w:ilvl w:val="0"/>
+          <w:numId w:val="6"/>
+        </w:numPr>
+      </w:pPr>
+      <w:r>
+        <w:t>Request Body :</w:t>
+      </w:r>
+    </w:p>
+    <w:p>
+      <w:pPr>
+        <w:pStyle w:val="ListParagraph"/>
+        <w:numPr>
+          <w:ilvl w:val="0"/>
+          <w:numId w:val="10"/>
+        </w:numPr>
+      </w:pPr>
+      <w:r>
+        <w:t>oldPassword: string,</w:t>
+      </w:r>
+    </w:p>
+    <w:p>
+      <w:pPr>
+        <w:pStyle w:val="ListParagraph"/>
+        <w:numPr>
+          <w:ilvl w:val="0"/>
+          <w:numId w:val="10"/>
+        </w:numPr>
+      </w:pPr>
+      <w:r>
+        <w:t>newPassword: string</w:t>
+      </w:r>
+    </w:p>
+    <w:p>
+      <w:pPr>
+        <w:pStyle w:val="ListParagraph"/>
+        <w:ind w:left="360"/>
+      </w:pPr>
+    </w:p>
+    <w:p>
+      <w:pPr>
+        <w:pStyle w:val="ListParagraph"/>
+        <w:ind w:left="810"/>
+      </w:pPr>
+    </w:p>
+    <w:p>
+      <w:pPr>
+        <w:pStyle w:val="ListParagraph"/>
+        <w:numPr>
+          <w:ilvl w:val="0"/>
+          <w:numId w:val="1"/>
+        </w:numPr>
+      </w:pPr>
+      <w:r>
         <w:t>API</w:t>
       </w:r>
       <w:r>
@@ -288,7 +394,7 @@
       <w:r>
         <w:t xml:space="preserve">URL: </w:t>
       </w:r>
-      <w:hyperlink r:id="rId8" w:history="1">
+      <w:hyperlink r:id="rId9" w:history="1">
         <w:r>
           <w:rPr>
             <w:rStyle w:val="Hyperlink"/>
@@ -408,7 +514,7 @@
       <w:r>
         <w:t xml:space="preserve">URL: </w:t>
       </w:r>
-      <w:hyperlink r:id="rId9" w:history="1">
+      <w:hyperlink r:id="rId10" w:history="1">
         <w:r>
           <w:rPr>
             <w:rStyle w:val="Hyperlink"/>
@@ -437,7 +543,746 @@
       <w:r>
         <w:t xml:space="preserve">URL: </w:t>
       </w:r>
-      <w:hyperlink r:id="rId10" w:history="1">
+      <w:hyperlink r:id="rId11" w:history="1">
+        <w:r>
+          <w:rPr>
+            <w:rStyle w:val="Hyperlink"/>
+            <w:rFonts w:ascii="Segoe UI" w:hAnsi="Segoe UI" w:cs="Segoe UI"/>
+            <w:sz w:val="18"/>
+            <w:szCs w:val="18"/>
+            <w:shd w:val="clear" w:color="auto" w:fill="FFFFFF"/>
+          </w:rPr>
+          <w:t>http://localhost:3000/mahasiswa/{id</w:t>
+        </w:r>
+      </w:hyperlink>
+      <w:r>
+        <w:rPr>
+          <w:rStyle w:val="Hyperlink"/>
+          <w:rFonts w:ascii="Segoe UI" w:hAnsi="Segoe UI" w:cs="Segoe UI"/>
+          <w:sz w:val="18"/>
+          <w:szCs w:val="18"/>
+          <w:shd w:val="clear" w:color="auto" w:fill="FFFFFF"/>
+        </w:rPr>
+        <w:t xml:space="preserve"> =&gt; untuk get by id, update, dan delete}</w:t>
+      </w:r>
+    </w:p>
+    <w:p>
+      <w:pPr>
+        <w:pStyle w:val="ListParagraph"/>
+        <w:numPr>
+          <w:ilvl w:val="0"/>
+          <w:numId w:val="7"/>
+        </w:numPr>
+      </w:pPr>
+      <w:r>
+        <w:t>Request Body :</w:t>
+      </w:r>
+    </w:p>
+    <w:p>
+      <w:pPr>
+        <w:pStyle w:val="ListParagraph"/>
+        <w:numPr>
+          <w:ilvl w:val="0"/>
+          <w:numId w:val="8"/>
+        </w:numPr>
+      </w:pPr>
+      <w:r>
+        <w:t>Username: String</w:t>
+      </w:r>
+    </w:p>
+    <w:p>
+      <w:pPr>
+        <w:pStyle w:val="ListParagraph"/>
+        <w:numPr>
+          <w:ilvl w:val="0"/>
+          <w:numId w:val="8"/>
+        </w:numPr>
+      </w:pPr>
+      <w:r>
+        <w:t>Password: String</w:t>
+      </w:r>
+    </w:p>
+    <w:p>
+      <w:pPr>
+        <w:pStyle w:val="ListParagraph"/>
+        <w:numPr>
+          <w:ilvl w:val="0"/>
+          <w:numId w:val="8"/>
+        </w:numPr>
+      </w:pPr>
+      <w:r>
+        <w:t>nim: String</w:t>
+      </w:r>
+    </w:p>
+    <w:p>
+      <w:pPr>
+        <w:pStyle w:val="ListParagraph"/>
+        <w:numPr>
+          <w:ilvl w:val="0"/>
+          <w:numId w:val="8"/>
+        </w:numPr>
+      </w:pPr>
+      <w:r>
+        <w:lastRenderedPageBreak/>
+        <w:t>Name: String</w:t>
+      </w:r>
+    </w:p>
+    <w:p>
+      <w:pPr>
+        <w:pStyle w:val="ListParagraph"/>
+        <w:numPr>
+          <w:ilvl w:val="0"/>
+          <w:numId w:val="8"/>
+        </w:numPr>
+      </w:pPr>
+      <w:r>
+        <w:t>Kelas_id: Integer</w:t>
+      </w:r>
+    </w:p>
+    <w:p/>
+    <w:p/>
+    <w:p/>
+    <w:p/>
+    <w:p>
+      <w:pPr>
+        <w:pStyle w:val="ListParagraph"/>
+        <w:numPr>
+          <w:ilvl w:val="0"/>
+          <w:numId w:val="1"/>
+        </w:numPr>
+      </w:pPr>
+      <w:r>
+        <w:t>API Jurusan</w:t>
+      </w:r>
+    </w:p>
+    <w:p>
+      <w:pPr>
+        <w:pStyle w:val="ListParagraph"/>
+        <w:numPr>
+          <w:ilvl w:val="0"/>
+          <w:numId w:val="7"/>
+        </w:numPr>
+        <w:rPr>
+          <w:rStyle w:val="Hyperlink"/>
+          <w:color w:val="auto"/>
+          <w:u w:val="none"/>
+        </w:rPr>
+      </w:pPr>
+      <w:r>
+        <w:t xml:space="preserve">URL: </w:t>
+      </w:r>
+      <w:hyperlink r:id="rId12" w:history="1">
+        <w:r>
+          <w:rPr>
+            <w:rStyle w:val="Hyperlink"/>
+            <w:rFonts w:ascii="Segoe UI" w:hAnsi="Segoe UI" w:cs="Segoe UI"/>
+            <w:sz w:val="18"/>
+            <w:szCs w:val="18"/>
+            <w:shd w:val="clear" w:color="auto" w:fill="FFFFFF"/>
+          </w:rPr>
+          <w:t>http://localhost:3000/jurusan</w:t>
+        </w:r>
+      </w:hyperlink>
+    </w:p>
+    <w:p>
+      <w:pPr>
+        <w:pStyle w:val="ListParagraph"/>
+        <w:numPr>
+          <w:ilvl w:val="0"/>
+          <w:numId w:val="7"/>
+        </w:numPr>
+        <w:rPr>
+          <w:rStyle w:val="Hyperlink"/>
+          <w:color w:val="auto"/>
+          <w:u w:val="none"/>
+        </w:rPr>
+      </w:pPr>
+      <w:r>
+        <w:t xml:space="preserve">URL: </w:t>
+      </w:r>
+      <w:hyperlink r:id="rId13" w:history="1">
+        <w:r>
+          <w:rPr>
+            <w:rStyle w:val="Hyperlink"/>
+            <w:rFonts w:ascii="Segoe UI" w:hAnsi="Segoe UI" w:cs="Segoe UI"/>
+            <w:sz w:val="18"/>
+            <w:szCs w:val="18"/>
+            <w:shd w:val="clear" w:color="auto" w:fill="FFFFFF"/>
+          </w:rPr>
+          <w:t>http://localhost:3000/jurusan/{id</w:t>
+        </w:r>
+      </w:hyperlink>
+      <w:r>
+        <w:rPr>
+          <w:rStyle w:val="Hyperlink"/>
+          <w:rFonts w:ascii="Segoe UI" w:hAnsi="Segoe UI" w:cs="Segoe UI"/>
+          <w:sz w:val="18"/>
+          <w:szCs w:val="18"/>
+          <w:shd w:val="clear" w:color="auto" w:fill="FFFFFF"/>
+        </w:rPr>
+        <w:t xml:space="preserve"> =&gt; untuk get by id, update, dan delete}</w:t>
+      </w:r>
+    </w:p>
+    <w:p>
+      <w:pPr>
+        <w:pStyle w:val="ListParagraph"/>
+        <w:numPr>
+          <w:ilvl w:val="0"/>
+          <w:numId w:val="7"/>
+        </w:numPr>
+      </w:pPr>
+      <w:r>
+        <w:t>Request Body :</w:t>
+      </w:r>
+    </w:p>
+    <w:p>
+      <w:pPr>
+        <w:pStyle w:val="ListParagraph"/>
+        <w:numPr>
+          <w:ilvl w:val="0"/>
+          <w:numId w:val="8"/>
+        </w:numPr>
+      </w:pPr>
+      <w:r>
+        <w:t>Nama_jurusan: String</w:t>
+      </w:r>
+    </w:p>
+    <w:p>
+      <w:pPr>
+        <w:pStyle w:val="ListParagraph"/>
+        <w:ind w:left="1530"/>
+      </w:pPr>
+    </w:p>
+    <w:p>
+      <w:pPr>
+        <w:pStyle w:val="ListParagraph"/>
+        <w:ind w:left="1530"/>
+      </w:pPr>
+    </w:p>
+    <w:p>
+      <w:pPr>
+        <w:pStyle w:val="ListParagraph"/>
+        <w:numPr>
+          <w:ilvl w:val="0"/>
+          <w:numId w:val="1"/>
+        </w:numPr>
+      </w:pPr>
+      <w:r>
+        <w:t>API Kelas</w:t>
+      </w:r>
+    </w:p>
+    <w:p>
+      <w:pPr>
+        <w:pStyle w:val="ListParagraph"/>
+        <w:numPr>
+          <w:ilvl w:val="0"/>
+          <w:numId w:val="7"/>
+        </w:numPr>
+        <w:rPr>
+          <w:rStyle w:val="Hyperlink"/>
+          <w:color w:val="auto"/>
+          <w:u w:val="none"/>
+        </w:rPr>
+      </w:pPr>
+      <w:r>
+        <w:t xml:space="preserve">URL: </w:t>
+      </w:r>
+      <w:hyperlink r:id="rId14" w:history="1">
+        <w:r>
+          <w:rPr>
+            <w:rStyle w:val="Hyperlink"/>
+            <w:rFonts w:ascii="Segoe UI" w:hAnsi="Segoe UI" w:cs="Segoe UI"/>
+            <w:sz w:val="18"/>
+            <w:szCs w:val="18"/>
+            <w:shd w:val="clear" w:color="auto" w:fill="FFFFFF"/>
+          </w:rPr>
+          <w:t>http://localhost:3000/kelas</w:t>
+        </w:r>
+      </w:hyperlink>
+    </w:p>
+    <w:p>
+      <w:pPr>
+        <w:pStyle w:val="ListParagraph"/>
+        <w:numPr>
+          <w:ilvl w:val="0"/>
+          <w:numId w:val="7"/>
+        </w:numPr>
+        <w:rPr>
+          <w:rStyle w:val="Hyperlink"/>
+          <w:color w:val="auto"/>
+          <w:u w:val="none"/>
+        </w:rPr>
+      </w:pPr>
+      <w:r>
+        <w:t xml:space="preserve">URL: </w:t>
+      </w:r>
+      <w:hyperlink r:id="rId15" w:history="1">
+        <w:r>
+          <w:rPr>
+            <w:rStyle w:val="Hyperlink"/>
+            <w:rFonts w:ascii="Segoe UI" w:hAnsi="Segoe UI" w:cs="Segoe UI"/>
+            <w:sz w:val="18"/>
+            <w:szCs w:val="18"/>
+            <w:shd w:val="clear" w:color="auto" w:fill="FFFFFF"/>
+          </w:rPr>
+          <w:t>http://localhost:3000/kelas/{id</w:t>
+        </w:r>
+      </w:hyperlink>
+      <w:r>
+        <w:rPr>
+          <w:rStyle w:val="Hyperlink"/>
+          <w:rFonts w:ascii="Segoe UI" w:hAnsi="Segoe UI" w:cs="Segoe UI"/>
+          <w:sz w:val="18"/>
+          <w:szCs w:val="18"/>
+          <w:shd w:val="clear" w:color="auto" w:fill="FFFFFF"/>
+        </w:rPr>
+        <w:t xml:space="preserve"> =&gt; untuk get by id, update, dan delete}</w:t>
+      </w:r>
+    </w:p>
+    <w:p>
+      <w:pPr>
+        <w:pStyle w:val="ListParagraph"/>
+        <w:numPr>
+          <w:ilvl w:val="0"/>
+          <w:numId w:val="7"/>
+        </w:numPr>
+      </w:pPr>
+      <w:r>
+        <w:t>Request Body :</w:t>
+      </w:r>
+    </w:p>
+    <w:p>
+      <w:pPr>
+        <w:pStyle w:val="ListParagraph"/>
+        <w:numPr>
+          <w:ilvl w:val="0"/>
+          <w:numId w:val="8"/>
+        </w:numPr>
+      </w:pPr>
+      <w:r>
+        <w:t>Nama_kelas: String</w:t>
+      </w:r>
+    </w:p>
+    <w:p>
+      <w:pPr>
+        <w:pStyle w:val="ListParagraph"/>
+        <w:numPr>
+          <w:ilvl w:val="0"/>
+          <w:numId w:val="8"/>
+        </w:numPr>
+      </w:pPr>
+      <w:r>
+        <w:t>Jurusan_id: Int</w:t>
+      </w:r>
+    </w:p>
+    <w:p>
+      <w:pPr>
+        <w:pStyle w:val="ListParagraph"/>
+        <w:ind w:left="1530"/>
+      </w:pPr>
+    </w:p>
+    <w:p>
+      <w:pPr>
+        <w:pStyle w:val="ListParagraph"/>
+        <w:numPr>
+          <w:ilvl w:val="0"/>
+          <w:numId w:val="1"/>
+        </w:numPr>
+      </w:pPr>
+      <w:r>
+        <w:t>API Matakuliah</w:t>
+      </w:r>
+    </w:p>
+    <w:p>
+      <w:pPr>
+        <w:pStyle w:val="ListParagraph"/>
+        <w:numPr>
+          <w:ilvl w:val="0"/>
+          <w:numId w:val="7"/>
+        </w:numPr>
+        <w:rPr>
+          <w:rStyle w:val="Hyperlink"/>
+          <w:color w:val="auto"/>
+          <w:u w:val="none"/>
+        </w:rPr>
+      </w:pPr>
+      <w:r>
+        <w:t xml:space="preserve">URL: </w:t>
+      </w:r>
+      <w:hyperlink r:id="rId16" w:history="1">
+        <w:r>
+          <w:rPr>
+            <w:rStyle w:val="Hyperlink"/>
+            <w:rFonts w:ascii="Segoe UI" w:hAnsi="Segoe UI" w:cs="Segoe UI"/>
+            <w:sz w:val="18"/>
+            <w:szCs w:val="18"/>
+            <w:shd w:val="clear" w:color="auto" w:fill="FFFFFF"/>
+          </w:rPr>
+          <w:t>http://localhost:3000/matakuliah</w:t>
+        </w:r>
+      </w:hyperlink>
+    </w:p>
+    <w:p>
+      <w:pPr>
+        <w:pStyle w:val="ListParagraph"/>
+        <w:numPr>
+          <w:ilvl w:val="0"/>
+          <w:numId w:val="7"/>
+        </w:numPr>
+        <w:rPr>
+          <w:rStyle w:val="Hyperlink"/>
+          <w:color w:val="auto"/>
+          <w:u w:val="none"/>
+        </w:rPr>
+      </w:pPr>
+      <w:r>
+        <w:t xml:space="preserve">URL: </w:t>
+      </w:r>
+      <w:hyperlink r:id="rId17" w:history="1">
+        <w:r>
+          <w:rPr>
+            <w:rStyle w:val="Hyperlink"/>
+            <w:rFonts w:ascii="Segoe UI" w:hAnsi="Segoe UI" w:cs="Segoe UI"/>
+            <w:sz w:val="18"/>
+            <w:szCs w:val="18"/>
+            <w:shd w:val="clear" w:color="auto" w:fill="FFFFFF"/>
+          </w:rPr>
+          <w:t>http://localhost:3000/matakuliah/{id</w:t>
+        </w:r>
+      </w:hyperlink>
+      <w:r>
+        <w:rPr>
+          <w:rStyle w:val="Hyperlink"/>
+          <w:rFonts w:ascii="Segoe UI" w:hAnsi="Segoe UI" w:cs="Segoe UI"/>
+          <w:sz w:val="18"/>
+          <w:szCs w:val="18"/>
+          <w:shd w:val="clear" w:color="auto" w:fill="FFFFFF"/>
+        </w:rPr>
+        <w:t xml:space="preserve"> =&gt; untuk get by id, update, dan delete}</w:t>
+      </w:r>
+    </w:p>
+    <w:p>
+      <w:pPr>
+        <w:pStyle w:val="ListParagraph"/>
+        <w:numPr>
+          <w:ilvl w:val="0"/>
+          <w:numId w:val="7"/>
+        </w:numPr>
+      </w:pPr>
+      <w:r>
+        <w:t>Request Body :</w:t>
+      </w:r>
+    </w:p>
+    <w:p>
+      <w:pPr>
+        <w:pStyle w:val="ListParagraph"/>
+        <w:numPr>
+          <w:ilvl w:val="0"/>
+          <w:numId w:val="8"/>
+        </w:numPr>
+      </w:pPr>
+      <w:r>
+        <w:t>Kode_matakuliah: String</w:t>
+      </w:r>
+    </w:p>
+    <w:p>
+      <w:pPr>
+        <w:pStyle w:val="ListParagraph"/>
+        <w:numPr>
+          <w:ilvl w:val="0"/>
+          <w:numId w:val="8"/>
+        </w:numPr>
+      </w:pPr>
+      <w:r>
+        <w:t>Nama_matakuliah: string</w:t>
+      </w:r>
+    </w:p>
+    <w:p>
+      <w:pPr>
+        <w:pStyle w:val="ListParagraph"/>
+        <w:numPr>
+          <w:ilvl w:val="0"/>
+          <w:numId w:val="8"/>
+        </w:numPr>
+      </w:pPr>
+      <w:r>
+        <w:t>Semester: string (</w:t>
+      </w:r>
+      <w:r>
+        <w:rPr>
+          <w:b/>
+          <w:color w:val="FF0000"/>
+        </w:rPr>
+        <w:t>Nanti Zen ganti jadi Int</w:t>
+      </w:r>
+      <w:r>
+        <w:rPr>
+          <w:color w:val="FF0000"/>
+        </w:rPr>
+        <w:t xml:space="preserve"> </w:t>
+      </w:r>
+      <w:r>
+        <w:t>)</w:t>
+      </w:r>
+    </w:p>
+    <w:p>
+      <w:pPr>
+        <w:pStyle w:val="ListParagraph"/>
+        <w:numPr>
+          <w:ilvl w:val="0"/>
+          <w:numId w:val="8"/>
+        </w:numPr>
+      </w:pPr>
+      <w:r>
+        <w:t>Sks: String (</w:t>
+      </w:r>
+      <w:r>
+        <w:rPr>
+          <w:b/>
+          <w:color w:val="FF0000"/>
+        </w:rPr>
+        <w:t>Nanti Zen ganti jadi Int</w:t>
+      </w:r>
+      <w:r>
+        <w:rPr>
+          <w:color w:val="FF0000"/>
+        </w:rPr>
+        <w:t xml:space="preserve"> </w:t>
+      </w:r>
+      <w:r>
+        <w:t>)</w:t>
+      </w:r>
+    </w:p>
+    <w:p>
+      <w:pPr>
+        <w:pStyle w:val="ListParagraph"/>
+        <w:numPr>
+          <w:ilvl w:val="0"/>
+          <w:numId w:val="8"/>
+        </w:numPr>
+      </w:pPr>
+      <w:r>
+        <w:t>Jurusan_id: Int</w:t>
+      </w:r>
+    </w:p>
+    <w:p/>
+    <w:p>
+      <w:pPr>
+        <w:pStyle w:val="ListParagraph"/>
+        <w:numPr>
+          <w:ilvl w:val="0"/>
+          <w:numId w:val="1"/>
+        </w:numPr>
+      </w:pPr>
+      <w:r>
+        <w:t>API Matakuliah</w:t>
+      </w:r>
+      <w:r>
+        <w:t xml:space="preserve"> Mahasiswa</w:t>
+      </w:r>
+    </w:p>
+    <w:p>
+      <w:pPr>
+        <w:pStyle w:val="ListParagraph"/>
+        <w:numPr>
+          <w:ilvl w:val="0"/>
+          <w:numId w:val="7"/>
+        </w:numPr>
+        <w:rPr>
+          <w:rStyle w:val="Hyperlink"/>
+          <w:color w:val="auto"/>
+          <w:u w:val="none"/>
+        </w:rPr>
+      </w:pPr>
+      <w:r>
+        <w:t xml:space="preserve">URL: </w:t>
+      </w:r>
+      <w:hyperlink r:id="rId18" w:history="1">
+        <w:r>
+          <w:rPr>
+            <w:rStyle w:val="Hyperlink"/>
+            <w:rFonts w:ascii="Segoe UI" w:hAnsi="Segoe UI" w:cs="Segoe UI"/>
+            <w:sz w:val="18"/>
+            <w:szCs w:val="18"/>
+            <w:shd w:val="clear" w:color="auto" w:fill="FFFFFF"/>
+          </w:rPr>
+          <w:t>http://localhost:3000/matakuliah</w:t>
+        </w:r>
+      </w:hyperlink>
+      <w:r>
+        <w:rPr>
+          <w:rStyle w:val="Hyperlink"/>
+          <w:rFonts w:ascii="Segoe UI" w:hAnsi="Segoe UI" w:cs="Segoe UI"/>
+          <w:sz w:val="18"/>
+          <w:szCs w:val="18"/>
+          <w:shd w:val="clear" w:color="auto" w:fill="FFFFFF"/>
+        </w:rPr>
+        <w:t>-mahasiswa</w:t>
+      </w:r>
+    </w:p>
+    <w:p>
+      <w:pPr>
+        <w:pStyle w:val="ListParagraph"/>
+        <w:numPr>
+          <w:ilvl w:val="0"/>
+          <w:numId w:val="7"/>
+        </w:numPr>
+        <w:rPr>
+          <w:rStyle w:val="Hyperlink"/>
+          <w:color w:val="auto"/>
+          <w:u w:val="none"/>
+        </w:rPr>
+      </w:pPr>
+      <w:r>
+        <w:t xml:space="preserve">URL: </w:t>
+      </w:r>
+      <w:hyperlink r:id="rId19" w:history="1">
+        <w:r>
+          <w:rPr>
+            <w:rStyle w:val="Hyperlink"/>
+            <w:rFonts w:ascii="Segoe UI" w:hAnsi="Segoe UI" w:cs="Segoe UI"/>
+            <w:sz w:val="18"/>
+            <w:szCs w:val="18"/>
+            <w:shd w:val="clear" w:color="auto" w:fill="FFFFFF"/>
+          </w:rPr>
+          <w:t>http://localhost:3000/matakuliah</w:t>
+        </w:r>
+        <w:r>
+          <w:rPr>
+            <w:rStyle w:val="Hyperlink"/>
+            <w:rFonts w:ascii="Segoe UI" w:hAnsi="Segoe UI" w:cs="Segoe UI"/>
+            <w:sz w:val="18"/>
+            <w:szCs w:val="18"/>
+            <w:shd w:val="clear" w:color="auto" w:fill="FFFFFF"/>
+          </w:rPr>
+          <w:t>-mahasiswa</w:t>
+        </w:r>
+        <w:r>
+          <w:rPr>
+            <w:rStyle w:val="Hyperlink"/>
+            <w:rFonts w:ascii="Segoe UI" w:hAnsi="Segoe UI" w:cs="Segoe UI"/>
+            <w:sz w:val="18"/>
+            <w:szCs w:val="18"/>
+            <w:shd w:val="clear" w:color="auto" w:fill="FFFFFF"/>
+          </w:rPr>
+          <w:t>/{id</w:t>
+        </w:r>
+      </w:hyperlink>
+      <w:r>
+        <w:rPr>
+          <w:rStyle w:val="Hyperlink"/>
+          <w:rFonts w:ascii="Segoe UI" w:hAnsi="Segoe UI" w:cs="Segoe UI"/>
+          <w:sz w:val="18"/>
+          <w:szCs w:val="18"/>
+          <w:shd w:val="clear" w:color="auto" w:fill="FFFFFF"/>
+        </w:rPr>
+        <w:t xml:space="preserve"> =&gt; untuk get by id, update, dan delete}</w:t>
+      </w:r>
+    </w:p>
+    <w:p>
+      <w:pPr>
+        <w:pStyle w:val="ListParagraph"/>
+        <w:numPr>
+          <w:ilvl w:val="0"/>
+          <w:numId w:val="7"/>
+        </w:numPr>
+      </w:pPr>
+      <w:r>
+        <w:t>Request Body :</w:t>
+      </w:r>
+    </w:p>
+    <w:p>
+      <w:pPr>
+        <w:pStyle w:val="ListParagraph"/>
+        <w:numPr>
+          <w:ilvl w:val="0"/>
+          <w:numId w:val="8"/>
+        </w:numPr>
+      </w:pPr>
+      <w:r>
+        <w:t>Mahasiswa_id</w:t>
+      </w:r>
+      <w:r>
+        <w:t xml:space="preserve">: </w:t>
+      </w:r>
+      <w:r>
+        <w:t>int</w:t>
+      </w:r>
+    </w:p>
+    <w:p>
+      <w:pPr>
+        <w:pStyle w:val="ListParagraph"/>
+        <w:numPr>
+          <w:ilvl w:val="0"/>
+          <w:numId w:val="8"/>
+        </w:numPr>
+      </w:pPr>
+      <w:r>
+        <w:t>M</w:t>
+      </w:r>
+      <w:r>
+        <w:t>atakuliah</w:t>
+      </w:r>
+      <w:r>
+        <w:t>_id</w:t>
+      </w:r>
+      <w:r>
+        <w:t xml:space="preserve">: </w:t>
+      </w:r>
+      <w:r>
+        <w:t>int</w:t>
+      </w:r>
+    </w:p>
+    <w:p>
+      <w:pPr>
+        <w:pStyle w:val="ListParagraph"/>
+        <w:numPr>
+          <w:ilvl w:val="0"/>
+          <w:numId w:val="8"/>
+        </w:numPr>
+      </w:pPr>
+      <w:r>
+        <w:t xml:space="preserve">Semester: </w:t>
+      </w:r>
+      <w:r>
+        <w:t>int</w:t>
+      </w:r>
+    </w:p>
+    <w:p/>
+    <w:p/>
+    <w:p>
+      <w:pPr>
+        <w:pStyle w:val="ListParagraph"/>
+        <w:numPr>
+          <w:ilvl w:val="0"/>
+          <w:numId w:val="1"/>
+        </w:numPr>
+      </w:pPr>
+      <w:r>
+        <w:lastRenderedPageBreak/>
+        <w:t xml:space="preserve">API </w:t>
+      </w:r>
+      <w:r>
+        <w:t>Tahun Pelajaran</w:t>
+      </w:r>
+    </w:p>
+    <w:p>
+      <w:pPr>
+        <w:pStyle w:val="ListParagraph"/>
+        <w:numPr>
+          <w:ilvl w:val="0"/>
+          <w:numId w:val="7"/>
+        </w:numPr>
+        <w:rPr>
+          <w:rStyle w:val="Hyperlink"/>
+          <w:color w:val="auto"/>
+          <w:u w:val="none"/>
+        </w:rPr>
+      </w:pPr>
+      <w:r>
+        <w:t xml:space="preserve">URL: </w:t>
+      </w:r>
+      <w:hyperlink r:id="rId20" w:history="1">
         <w:r>
           <w:rPr>
             <w:rStyle w:val="Hyperlink"/>
@@ -456,120 +1301,9 @@
             <w:szCs w:val="18"/>
             <w:shd w:val="clear" w:color="auto" w:fill="FFFFFF"/>
           </w:rPr>
-          <w:t>mahasiswa</w:t>
-        </w:r>
-        <w:r>
-          <w:rPr>
-            <w:rStyle w:val="Hyperlink"/>
-            <w:rFonts w:ascii="Segoe UI" w:hAnsi="Segoe UI" w:cs="Segoe UI"/>
-            <w:sz w:val="18"/>
-            <w:szCs w:val="18"/>
-            <w:shd w:val="clear" w:color="auto" w:fill="FFFFFF"/>
-          </w:rPr>
-          <w:t>/{id</w:t>
+          <w:t>tahun-pelajaran</w:t>
         </w:r>
       </w:hyperlink>
-      <w:r>
-        <w:rPr>
-          <w:rStyle w:val="Hyperlink"/>
-          <w:rFonts w:ascii="Segoe UI" w:hAnsi="Segoe UI" w:cs="Segoe UI"/>
-          <w:sz w:val="18"/>
-          <w:szCs w:val="18"/>
-          <w:shd w:val="clear" w:color="auto" w:fill="FFFFFF"/>
-        </w:rPr>
-        <w:t xml:space="preserve"> =&gt; untuk get by id, update, dan delete}</w:t>
-      </w:r>
-    </w:p>
-    <w:p>
-      <w:pPr>
-        <w:pStyle w:val="ListParagraph"/>
-        <w:numPr>
-          <w:ilvl w:val="0"/>
-          <w:numId w:val="7"/>
-        </w:numPr>
-      </w:pPr>
-      <w:r>
-        <w:t>Request Body :</w:t>
-      </w:r>
-    </w:p>
-    <w:p>
-      <w:pPr>
-        <w:pStyle w:val="ListParagraph"/>
-        <w:numPr>
-          <w:ilvl w:val="0"/>
-          <w:numId w:val="8"/>
-        </w:numPr>
-      </w:pPr>
-      <w:r>
-        <w:t>Username: String</w:t>
-      </w:r>
-    </w:p>
-    <w:p>
-      <w:pPr>
-        <w:pStyle w:val="ListParagraph"/>
-        <w:numPr>
-          <w:ilvl w:val="0"/>
-          <w:numId w:val="8"/>
-        </w:numPr>
-      </w:pPr>
-      <w:r>
-        <w:t>Password: String</w:t>
-      </w:r>
-    </w:p>
-    <w:p>
-      <w:pPr>
-        <w:pStyle w:val="ListParagraph"/>
-        <w:numPr>
-          <w:ilvl w:val="0"/>
-          <w:numId w:val="8"/>
-        </w:numPr>
-      </w:pPr>
-      <w:r>
-        <w:t>nim: String</w:t>
-      </w:r>
-    </w:p>
-    <w:p>
-      <w:pPr>
-        <w:pStyle w:val="ListParagraph"/>
-        <w:numPr>
-          <w:ilvl w:val="0"/>
-          <w:numId w:val="8"/>
-        </w:numPr>
-      </w:pPr>
-      <w:r>
-        <w:t>Name: String</w:t>
-      </w:r>
-    </w:p>
-    <w:p>
-      <w:pPr>
-        <w:pStyle w:val="ListParagraph"/>
-        <w:numPr>
-          <w:ilvl w:val="0"/>
-          <w:numId w:val="8"/>
-        </w:numPr>
-      </w:pPr>
-      <w:r>
-        <w:t>Kelas_id: Integer</w:t>
-      </w:r>
-    </w:p>
-    <w:p/>
-    <w:p/>
-    <w:p/>
-    <w:p/>
-    <w:p>
-      <w:pPr>
-        <w:pStyle w:val="ListParagraph"/>
-        <w:numPr>
-          <w:ilvl w:val="0"/>
-          <w:numId w:val="1"/>
-        </w:numPr>
-      </w:pPr>
-      <w:r>
-        <w:t xml:space="preserve">API </w:t>
-      </w:r>
-      <w:r>
-        <w:t>Jurusan</w:t>
-      </w:r>
     </w:p>
     <w:p>
       <w:pPr>
@@ -587,7 +1321,7 @@
       <w:r>
         <w:t xml:space="preserve">URL: </w:t>
       </w:r>
-      <w:hyperlink r:id="rId11" w:history="1">
+      <w:hyperlink r:id="rId21" w:history="1">
         <w:r>
           <w:rPr>
             <w:rStyle w:val="Hyperlink"/>
@@ -606,46 +1340,7 @@
             <w:szCs w:val="18"/>
             <w:shd w:val="clear" w:color="auto" w:fill="FFFFFF"/>
           </w:rPr>
-          <w:t>jurusan</w:t>
-        </w:r>
-      </w:hyperlink>
-    </w:p>
-    <w:p>
-      <w:pPr>
-        <w:pStyle w:val="ListParagraph"/>
-        <w:numPr>
-          <w:ilvl w:val="0"/>
-          <w:numId w:val="7"/>
-        </w:numPr>
-        <w:rPr>
-          <w:rStyle w:val="Hyperlink"/>
-          <w:color w:val="auto"/>
-          <w:u w:val="none"/>
-        </w:rPr>
-      </w:pPr>
-      <w:r>
-        <w:t xml:space="preserve">URL: </w:t>
-      </w:r>
-      <w:hyperlink r:id="rId12" w:history="1">
-        <w:r>
-          <w:rPr>
-            <w:rStyle w:val="Hyperlink"/>
-            <w:rFonts w:ascii="Segoe UI" w:hAnsi="Segoe UI" w:cs="Segoe UI"/>
-            <w:sz w:val="18"/>
-            <w:szCs w:val="18"/>
-            <w:shd w:val="clear" w:color="auto" w:fill="FFFFFF"/>
-          </w:rPr>
-          <w:t>http://localhost:3000/</w:t>
-        </w:r>
-        <w:r>
-          <w:rPr>
-            <w:rStyle w:val="Hyperlink"/>
-            <w:rFonts w:ascii="Segoe UI" w:hAnsi="Segoe UI" w:cs="Segoe UI"/>
-            <w:sz w:val="18"/>
-            <w:szCs w:val="18"/>
-            <w:shd w:val="clear" w:color="auto" w:fill="FFFFFF"/>
-          </w:rPr>
-          <w:t>jurusan</w:t>
+          <w:t>tahun-pelajaran</w:t>
         </w:r>
         <w:r>
           <w:rPr>
@@ -690,410 +1385,18 @@
         </w:numPr>
       </w:pPr>
       <w:r>
-        <w:t>Nama_jurusan</w:t>
-      </w:r>
-      <w:r>
-        <w:t>: String</w:t>
-      </w:r>
-    </w:p>
-    <w:p>
-      <w:pPr>
-        <w:pStyle w:val="ListParagraph"/>
-        <w:ind w:left="1530"/>
-      </w:pPr>
-    </w:p>
-    <w:p>
-      <w:pPr>
-        <w:pStyle w:val="ListParagraph"/>
-        <w:ind w:left="1530"/>
-      </w:pPr>
-    </w:p>
-    <w:p>
-      <w:pPr>
-        <w:pStyle w:val="ListParagraph"/>
-        <w:numPr>
-          <w:ilvl w:val="0"/>
-          <w:numId w:val="1"/>
-        </w:numPr>
-      </w:pPr>
-      <w:r>
-        <w:t xml:space="preserve">API </w:t>
-      </w:r>
-      <w:r>
-        <w:t>Kelas</w:t>
-      </w:r>
-    </w:p>
-    <w:p>
-      <w:pPr>
-        <w:pStyle w:val="ListParagraph"/>
-        <w:numPr>
-          <w:ilvl w:val="0"/>
-          <w:numId w:val="7"/>
-        </w:numPr>
-        <w:rPr>
-          <w:rStyle w:val="Hyperlink"/>
-          <w:color w:val="auto"/>
-          <w:u w:val="none"/>
-        </w:rPr>
-      </w:pPr>
-      <w:r>
-        <w:t xml:space="preserve">URL: </w:t>
-      </w:r>
-      <w:hyperlink r:id="rId13" w:history="1">
-        <w:r>
-          <w:rPr>
-            <w:rStyle w:val="Hyperlink"/>
-            <w:rFonts w:ascii="Segoe UI" w:hAnsi="Segoe UI" w:cs="Segoe UI"/>
-            <w:sz w:val="18"/>
-            <w:szCs w:val="18"/>
-            <w:shd w:val="clear" w:color="auto" w:fill="FFFFFF"/>
-          </w:rPr>
-          <w:t>http://localhost:3000/</w:t>
-        </w:r>
-        <w:r>
-          <w:rPr>
-            <w:rStyle w:val="Hyperlink"/>
-            <w:rFonts w:ascii="Segoe UI" w:hAnsi="Segoe UI" w:cs="Segoe UI"/>
-            <w:sz w:val="18"/>
-            <w:szCs w:val="18"/>
-            <w:shd w:val="clear" w:color="auto" w:fill="FFFFFF"/>
-          </w:rPr>
-          <w:t>kelas</w:t>
-        </w:r>
-      </w:hyperlink>
-    </w:p>
-    <w:p>
-      <w:pPr>
-        <w:pStyle w:val="ListParagraph"/>
-        <w:numPr>
-          <w:ilvl w:val="0"/>
-          <w:numId w:val="7"/>
-        </w:numPr>
-        <w:rPr>
-          <w:rStyle w:val="Hyperlink"/>
-          <w:color w:val="auto"/>
-          <w:u w:val="none"/>
-        </w:rPr>
-      </w:pPr>
-      <w:r>
-        <w:t xml:space="preserve">URL: </w:t>
-      </w:r>
-      <w:hyperlink r:id="rId14" w:history="1">
-        <w:r>
-          <w:rPr>
-            <w:rStyle w:val="Hyperlink"/>
-            <w:rFonts w:ascii="Segoe UI" w:hAnsi="Segoe UI" w:cs="Segoe UI"/>
-            <w:sz w:val="18"/>
-            <w:szCs w:val="18"/>
-            <w:shd w:val="clear" w:color="auto" w:fill="FFFFFF"/>
-          </w:rPr>
-          <w:t>http://localhost:3000/</w:t>
-        </w:r>
-        <w:r>
-          <w:rPr>
-            <w:rStyle w:val="Hyperlink"/>
-            <w:rFonts w:ascii="Segoe UI" w:hAnsi="Segoe UI" w:cs="Segoe UI"/>
-            <w:sz w:val="18"/>
-            <w:szCs w:val="18"/>
-            <w:shd w:val="clear" w:color="auto" w:fill="FFFFFF"/>
-          </w:rPr>
-          <w:t>kelas</w:t>
-        </w:r>
-        <w:r>
-          <w:rPr>
-            <w:rStyle w:val="Hyperlink"/>
-            <w:rFonts w:ascii="Segoe UI" w:hAnsi="Segoe UI" w:cs="Segoe UI"/>
-            <w:sz w:val="18"/>
-            <w:szCs w:val="18"/>
-            <w:shd w:val="clear" w:color="auto" w:fill="FFFFFF"/>
-          </w:rPr>
-          <w:t>/{id</w:t>
-        </w:r>
-      </w:hyperlink>
-      <w:r>
-        <w:rPr>
-          <w:rStyle w:val="Hyperlink"/>
-          <w:rFonts w:ascii="Segoe UI" w:hAnsi="Segoe UI" w:cs="Segoe UI"/>
-          <w:sz w:val="18"/>
-          <w:szCs w:val="18"/>
-          <w:shd w:val="clear" w:color="auto" w:fill="FFFFFF"/>
-        </w:rPr>
-        <w:t xml:space="preserve"> =&gt; untuk get by id, update, dan delete}</w:t>
-      </w:r>
-    </w:p>
-    <w:p>
-      <w:pPr>
-        <w:pStyle w:val="ListParagraph"/>
-        <w:numPr>
-          <w:ilvl w:val="0"/>
-          <w:numId w:val="7"/>
-        </w:numPr>
-      </w:pPr>
-      <w:r>
-        <w:t>Request Body :</w:t>
-      </w:r>
-    </w:p>
-    <w:p>
-      <w:pPr>
-        <w:pStyle w:val="ListParagraph"/>
-        <w:numPr>
-          <w:ilvl w:val="0"/>
-          <w:numId w:val="8"/>
-        </w:numPr>
-      </w:pPr>
-      <w:r>
-        <w:t>Nama_</w:t>
-      </w:r>
-      <w:r>
-        <w:t>kelas</w:t>
-      </w:r>
-      <w:r>
-        <w:t>: String</w:t>
-      </w:r>
-    </w:p>
-    <w:p>
-      <w:pPr>
-        <w:pStyle w:val="ListParagraph"/>
-        <w:numPr>
-          <w:ilvl w:val="0"/>
-          <w:numId w:val="8"/>
-        </w:numPr>
-      </w:pPr>
-      <w:r>
-        <w:t>Jurusan_id: Int</w:t>
-      </w:r>
-    </w:p>
-    <w:p>
-      <w:pPr>
-        <w:pStyle w:val="ListParagraph"/>
-        <w:ind w:left="1530"/>
-      </w:pPr>
-    </w:p>
-    <w:p>
-      <w:pPr>
-        <w:pStyle w:val="ListParagraph"/>
-        <w:numPr>
-          <w:ilvl w:val="0"/>
-          <w:numId w:val="1"/>
-        </w:numPr>
-      </w:pPr>
-      <w:r>
-        <w:t xml:space="preserve">API </w:t>
-      </w:r>
-      <w:r>
-        <w:t>Matakuliah</w:t>
-      </w:r>
-    </w:p>
-    <w:p>
-      <w:pPr>
-        <w:pStyle w:val="ListParagraph"/>
-        <w:numPr>
-          <w:ilvl w:val="0"/>
-          <w:numId w:val="7"/>
-        </w:numPr>
-        <w:rPr>
-          <w:rStyle w:val="Hyperlink"/>
-          <w:color w:val="auto"/>
-          <w:u w:val="none"/>
-        </w:rPr>
-      </w:pPr>
-      <w:r>
-        <w:t xml:space="preserve">URL: </w:t>
-      </w:r>
-      <w:hyperlink r:id="rId15" w:history="1">
-        <w:r>
-          <w:rPr>
-            <w:rStyle w:val="Hyperlink"/>
-            <w:rFonts w:ascii="Segoe UI" w:hAnsi="Segoe UI" w:cs="Segoe UI"/>
-            <w:sz w:val="18"/>
-            <w:szCs w:val="18"/>
-            <w:shd w:val="clear" w:color="auto" w:fill="FFFFFF"/>
-          </w:rPr>
-          <w:t>http://localhost:3000/</w:t>
-        </w:r>
-        <w:r>
-          <w:rPr>
-            <w:rStyle w:val="Hyperlink"/>
-            <w:rFonts w:ascii="Segoe UI" w:hAnsi="Segoe UI" w:cs="Segoe UI"/>
-            <w:sz w:val="18"/>
-            <w:szCs w:val="18"/>
-            <w:shd w:val="clear" w:color="auto" w:fill="FFFFFF"/>
-          </w:rPr>
-          <w:t>matakuliah</w:t>
-        </w:r>
-      </w:hyperlink>
-    </w:p>
-    <w:p>
-      <w:pPr>
-        <w:pStyle w:val="ListParagraph"/>
-        <w:numPr>
-          <w:ilvl w:val="0"/>
-          <w:numId w:val="7"/>
-        </w:numPr>
-        <w:rPr>
-          <w:rStyle w:val="Hyperlink"/>
-          <w:color w:val="auto"/>
-          <w:u w:val="none"/>
-        </w:rPr>
-      </w:pPr>
-      <w:r>
-        <w:t xml:space="preserve">URL: </w:t>
-      </w:r>
-      <w:hyperlink r:id="rId16" w:history="1">
-        <w:r>
-          <w:rPr>
-            <w:rStyle w:val="Hyperlink"/>
-            <w:rFonts w:ascii="Segoe UI" w:hAnsi="Segoe UI" w:cs="Segoe UI"/>
-            <w:sz w:val="18"/>
-            <w:szCs w:val="18"/>
-            <w:shd w:val="clear" w:color="auto" w:fill="FFFFFF"/>
-          </w:rPr>
-          <w:t>http://localhost:3000/</w:t>
-        </w:r>
-        <w:r>
-          <w:rPr>
-            <w:rStyle w:val="Hyperlink"/>
-            <w:rFonts w:ascii="Segoe UI" w:hAnsi="Segoe UI" w:cs="Segoe UI"/>
-            <w:sz w:val="18"/>
-            <w:szCs w:val="18"/>
-            <w:shd w:val="clear" w:color="auto" w:fill="FFFFFF"/>
-          </w:rPr>
-          <w:t>matakuliah</w:t>
-        </w:r>
-        <w:r>
-          <w:rPr>
-            <w:rStyle w:val="Hyperlink"/>
-            <w:rFonts w:ascii="Segoe UI" w:hAnsi="Segoe UI" w:cs="Segoe UI"/>
-            <w:sz w:val="18"/>
-            <w:szCs w:val="18"/>
-            <w:shd w:val="clear" w:color="auto" w:fill="FFFFFF"/>
-          </w:rPr>
-          <w:t>/{id</w:t>
-        </w:r>
-      </w:hyperlink>
-      <w:r>
-        <w:rPr>
-          <w:rStyle w:val="Hyperlink"/>
-          <w:rFonts w:ascii="Segoe UI" w:hAnsi="Segoe UI" w:cs="Segoe UI"/>
-          <w:sz w:val="18"/>
-          <w:szCs w:val="18"/>
-          <w:shd w:val="clear" w:color="auto" w:fill="FFFFFF"/>
-        </w:rPr>
-        <w:t xml:space="preserve"> =&gt; untuk get by id, update, dan delete}</w:t>
-      </w:r>
-    </w:p>
-    <w:p>
-      <w:pPr>
-        <w:pStyle w:val="ListParagraph"/>
-        <w:numPr>
-          <w:ilvl w:val="0"/>
-          <w:numId w:val="7"/>
-        </w:numPr>
-      </w:pPr>
-      <w:r>
-        <w:t>Request Body :</w:t>
-      </w:r>
-    </w:p>
-    <w:p>
-      <w:pPr>
-        <w:pStyle w:val="ListParagraph"/>
-        <w:numPr>
-          <w:ilvl w:val="0"/>
-          <w:numId w:val="8"/>
-        </w:numPr>
-      </w:pPr>
-      <w:r>
-        <w:t>Kode_matakuliah</w:t>
-      </w:r>
-      <w:r>
-        <w:t>: String</w:t>
-      </w:r>
-    </w:p>
-    <w:p>
-      <w:pPr>
-        <w:pStyle w:val="ListParagraph"/>
-        <w:numPr>
-          <w:ilvl w:val="0"/>
-          <w:numId w:val="8"/>
-        </w:numPr>
-      </w:pPr>
-      <w:r>
-        <w:t>Nama_matakuliah: string</w:t>
-      </w:r>
-    </w:p>
-    <w:p>
-      <w:pPr>
-        <w:pStyle w:val="ListParagraph"/>
-        <w:numPr>
-          <w:ilvl w:val="0"/>
-          <w:numId w:val="8"/>
-        </w:numPr>
-      </w:pPr>
-      <w:r>
-        <w:t>Semester: string (</w:t>
-      </w:r>
-      <w:r>
-        <w:rPr>
-          <w:b/>
-          <w:color w:val="FF0000"/>
-        </w:rPr>
-        <w:t>Nanti Zen ganti jadi Int</w:t>
-      </w:r>
-      <w:r>
-        <w:rPr>
-          <w:color w:val="FF0000"/>
-        </w:rPr>
-        <w:t xml:space="preserve"> </w:t>
-      </w:r>
-      <w:r>
-        <w:t>)</w:t>
-      </w:r>
-    </w:p>
-    <w:p>
-      <w:pPr>
-        <w:pStyle w:val="ListParagraph"/>
-        <w:numPr>
-          <w:ilvl w:val="0"/>
-          <w:numId w:val="8"/>
-        </w:numPr>
-      </w:pPr>
-      <w:r>
-        <w:t xml:space="preserve">Sks: String </w:t>
-      </w:r>
-      <w:r>
-        <w:t>(</w:t>
-      </w:r>
-      <w:r>
-        <w:rPr>
-          <w:b/>
-          <w:color w:val="FF0000"/>
-        </w:rPr>
-        <w:t>Nanti Zen ganti jadi Int</w:t>
-      </w:r>
-      <w:r>
-        <w:rPr>
-          <w:color w:val="FF0000"/>
-        </w:rPr>
-        <w:t xml:space="preserve"> </w:t>
-      </w:r>
-      <w:r>
-        <w:t>)</w:t>
+        <w:t>Tahun_pelajaran</w:t>
       </w:r>
       <w:bookmarkStart w:id="0" w:name="_GoBack"/>
       <w:bookmarkEnd w:id="0"/>
-    </w:p>
-    <w:p>
-      <w:pPr>
-        <w:pStyle w:val="ListParagraph"/>
-        <w:numPr>
-          <w:ilvl w:val="0"/>
-          <w:numId w:val="8"/>
-        </w:numPr>
-      </w:pPr>
-      <w:r>
-        <w:t>Jurusan_id: Int</w:t>
-      </w:r>
-    </w:p>
+      <w:r>
+        <w:t xml:space="preserve">: </w:t>
+      </w:r>
+      <w:r>
+        <w:t>string</w:t>
+      </w:r>
+    </w:p>
+    <w:p/>
     <w:p/>
     <w:p>
       <w:pPr>
@@ -1115,6 +1418,118 @@
 <file path=word/numbering.xml><?xml version="1.0" encoding="utf-8"?>
 <w:numbering xmlns:wpc="http://schemas.microsoft.com/office/word/2010/wordprocessingCanvas" xmlns:cx="http://schemas.microsoft.com/office/drawing/2014/chartex" xmlns:cx1="http://schemas.microsoft.com/office/drawing/2015/9/8/chartex" xmlns:cx2="http://schemas.microsoft.com/office/drawing/2015/10/21/chartex" xmlns:cx3="http://schemas.microsoft.com/office/drawing/2016/5/9/chartex" xmlns:cx4="http://schemas.microsoft.com/office/drawing/2016/5/10/chartex" xmlns:cx5="http://schemas.microsoft.com/office/drawing/2016/5/11/chartex" xmlns:cx6="http://schemas.microsoft.com/office/drawing/2016/5/12/chartex" xmlns:cx7="http://schemas.microsoft.com/office/drawing/2016/5/13/chartex" xmlns:cx8="http://schemas.microsoft.com/office/drawing/2016/5/14/chartex" xmlns:mc="http://schemas.openxmlformats.org/markup-compatibility/2006" xmlns:aink="http://schemas.microsoft.com/office/drawing/2016/ink" xmlns:am3d="http://schemas.microsoft.com/office/drawing/2017/model3d" xmlns:o="urn:schemas-microsoft-com:office:office" xmlns:r="http://schemas.openxmlformats.org/officeDocument/2006/relationships" xmlns:m="http://schemas.openxmlformats.org/officeDocument/2006/math" xmlns:v="urn:schemas-microsoft-com:vml" xmlns:wp14="http://schemas.microsoft.com/office/word/2010/wordprocessingDrawing" xmlns:wp="http://schemas.openxmlformats.org/drawingml/2006/wordprocessingDrawing" xmlns:w10="urn:schemas-microsoft-com:office:word" xmlns:w="http://schemas.openxmlformats.org/wordprocessingml/2006/main" xmlns:w14="http://schemas.microsoft.com/office/word/2010/wordml" xmlns:w15="http://schemas.microsoft.com/office/word/2012/wordml" xmlns:w16cid="http://schemas.microsoft.com/office/word/2016/wordml/cid" xmlns:w16se="http://schemas.microsoft.com/office/word/2015/wordml/symex" xmlns:wpg="http://schemas.microsoft.com/office/word/2010/wordprocessingGroup" xmlns:wpi="http://schemas.microsoft.com/office/word/2010/wordprocessingInk" xmlns:wne="http://schemas.microsoft.com/office/word/2006/wordml" xmlns:wps="http://schemas.microsoft.com/office/word/2010/wordprocessingShape" mc:Ignorable="w14 w15 w16se w16cid wp14">
   <w:abstractNum w:abstractNumId="0" w15:restartNumberingAfterBreak="0">
+    <w:nsid w:val="17EF5C68"/>
+    <w:multiLevelType w:val="hybridMultilevel"/>
+    <w:tmpl w:val="B648746E"/>
+    <w:lvl w:ilvl="0" w:tplc="53CAD0E6">
+      <w:numFmt w:val="bullet"/>
+      <w:lvlText w:val="-"/>
+      <w:lvlJc w:val="left"/>
+      <w:pPr>
+        <w:ind w:left="1530" w:hanging="360"/>
+      </w:pPr>
+      <w:rPr>
+        <w:rFonts w:ascii="Times New Roman" w:eastAsiaTheme="minorHAnsi" w:hAnsi="Times New Roman" w:cs="Times New Roman" w:hint="default"/>
+      </w:rPr>
+    </w:lvl>
+    <w:lvl w:ilvl="1" w:tplc="04090003" w:tentative="1">
+      <w:start w:val="1"/>
+      <w:numFmt w:val="bullet"/>
+      <w:lvlText w:val="o"/>
+      <w:lvlJc w:val="left"/>
+      <w:pPr>
+        <w:ind w:left="2250" w:hanging="360"/>
+      </w:pPr>
+      <w:rPr>
+        <w:rFonts w:ascii="Courier New" w:hAnsi="Courier New" w:cs="Courier New" w:hint="default"/>
+      </w:rPr>
+    </w:lvl>
+    <w:lvl w:ilvl="2" w:tplc="04090005" w:tentative="1">
+      <w:start w:val="1"/>
+      <w:numFmt w:val="bullet"/>
+      <w:lvlText w:val=""/>
+      <w:lvlJc w:val="left"/>
+      <w:pPr>
+        <w:ind w:left="2970" w:hanging="360"/>
+      </w:pPr>
+      <w:rPr>
+        <w:rFonts w:ascii="Wingdings" w:hAnsi="Wingdings" w:hint="default"/>
+      </w:rPr>
+    </w:lvl>
+    <w:lvl w:ilvl="3" w:tplc="04090001" w:tentative="1">
+      <w:start w:val="1"/>
+      <w:numFmt w:val="bullet"/>
+      <w:lvlText w:val=""/>
+      <w:lvlJc w:val="left"/>
+      <w:pPr>
+        <w:ind w:left="3690" w:hanging="360"/>
+      </w:pPr>
+      <w:rPr>
+        <w:rFonts w:ascii="Symbol" w:hAnsi="Symbol" w:hint="default"/>
+      </w:rPr>
+    </w:lvl>
+    <w:lvl w:ilvl="4" w:tplc="04090003" w:tentative="1">
+      <w:start w:val="1"/>
+      <w:numFmt w:val="bullet"/>
+      <w:lvlText w:val="o"/>
+      <w:lvlJc w:val="left"/>
+      <w:pPr>
+        <w:ind w:left="4410" w:hanging="360"/>
+      </w:pPr>
+      <w:rPr>
+        <w:rFonts w:ascii="Courier New" w:hAnsi="Courier New" w:cs="Courier New" w:hint="default"/>
+      </w:rPr>
+    </w:lvl>
+    <w:lvl w:ilvl="5" w:tplc="04090005" w:tentative="1">
+      <w:start w:val="1"/>
+      <w:numFmt w:val="bullet"/>
+      <w:lvlText w:val=""/>
+      <w:lvlJc w:val="left"/>
+      <w:pPr>
+        <w:ind w:left="5130" w:hanging="360"/>
+      </w:pPr>
+      <w:rPr>
+        <w:rFonts w:ascii="Wingdings" w:hAnsi="Wingdings" w:hint="default"/>
+      </w:rPr>
+    </w:lvl>
+    <w:lvl w:ilvl="6" w:tplc="04090001" w:tentative="1">
+      <w:start w:val="1"/>
+      <w:numFmt w:val="bullet"/>
+      <w:lvlText w:val=""/>
+      <w:lvlJc w:val="left"/>
+      <w:pPr>
+        <w:ind w:left="5850" w:hanging="360"/>
+      </w:pPr>
+      <w:rPr>
+        <w:rFonts w:ascii="Symbol" w:hAnsi="Symbol" w:hint="default"/>
+      </w:rPr>
+    </w:lvl>
+    <w:lvl w:ilvl="7" w:tplc="04090003" w:tentative="1">
+      <w:start w:val="1"/>
+      <w:numFmt w:val="bullet"/>
+      <w:lvlText w:val="o"/>
+      <w:lvlJc w:val="left"/>
+      <w:pPr>
+        <w:ind w:left="6570" w:hanging="360"/>
+      </w:pPr>
+      <w:rPr>
+        <w:rFonts w:ascii="Courier New" w:hAnsi="Courier New" w:cs="Courier New" w:hint="default"/>
+      </w:rPr>
+    </w:lvl>
+    <w:lvl w:ilvl="8" w:tplc="04090005" w:tentative="1">
+      <w:start w:val="1"/>
+      <w:numFmt w:val="bullet"/>
+      <w:lvlText w:val=""/>
+      <w:lvlJc w:val="left"/>
+      <w:pPr>
+        <w:ind w:left="7290" w:hanging="360"/>
+      </w:pPr>
+      <w:rPr>
+        <w:rFonts w:ascii="Wingdings" w:hAnsi="Wingdings" w:hint="default"/>
+      </w:rPr>
+    </w:lvl>
+  </w:abstractNum>
+  <w:abstractNum w:abstractNumId="1" w15:restartNumberingAfterBreak="0">
     <w:nsid w:val="1DDE033A"/>
     <w:multiLevelType w:val="hybridMultilevel"/>
     <w:tmpl w:val="D3666E6C"/>
@@ -1227,7 +1642,7 @@
       </w:rPr>
     </w:lvl>
   </w:abstractNum>
-  <w:abstractNum w:abstractNumId="1" w15:restartNumberingAfterBreak="0">
+  <w:abstractNum w:abstractNumId="2" w15:restartNumberingAfterBreak="0">
     <w:nsid w:val="2F767550"/>
     <w:multiLevelType w:val="hybridMultilevel"/>
     <w:tmpl w:val="B58EB0D0"/>
@@ -1340,7 +1755,7 @@
       </w:rPr>
     </w:lvl>
   </w:abstractNum>
-  <w:abstractNum w:abstractNumId="2" w15:restartNumberingAfterBreak="0">
+  <w:abstractNum w:abstractNumId="3" w15:restartNumberingAfterBreak="0">
     <w:nsid w:val="3CE5666A"/>
     <w:multiLevelType w:val="hybridMultilevel"/>
     <w:tmpl w:val="77208E4E"/>
@@ -1453,7 +1868,7 @@
       </w:rPr>
     </w:lvl>
   </w:abstractNum>
-  <w:abstractNum w:abstractNumId="3" w15:restartNumberingAfterBreak="0">
+  <w:abstractNum w:abstractNumId="4" w15:restartNumberingAfterBreak="0">
     <w:nsid w:val="3E1F76CE"/>
     <w:multiLevelType w:val="hybridMultilevel"/>
     <w:tmpl w:val="26ECA8EC"/>
@@ -1565,7 +1980,7 @@
       </w:rPr>
     </w:lvl>
   </w:abstractNum>
-  <w:abstractNum w:abstractNumId="4" w15:restartNumberingAfterBreak="0">
+  <w:abstractNum w:abstractNumId="5" w15:restartNumberingAfterBreak="0">
     <w:nsid w:val="41965FE5"/>
     <w:multiLevelType w:val="hybridMultilevel"/>
     <w:tmpl w:val="5EAE8FCA"/>
@@ -1678,7 +2093,7 @@
       </w:rPr>
     </w:lvl>
   </w:abstractNum>
-  <w:abstractNum w:abstractNumId="5" w15:restartNumberingAfterBreak="0">
+  <w:abstractNum w:abstractNumId="6" w15:restartNumberingAfterBreak="0">
     <w:nsid w:val="4A880386"/>
     <w:multiLevelType w:val="hybridMultilevel"/>
     <w:tmpl w:val="94E23FDE"/>
@@ -1790,7 +2205,7 @@
       </w:rPr>
     </w:lvl>
   </w:abstractNum>
-  <w:abstractNum w:abstractNumId="6" w15:restartNumberingAfterBreak="0">
+  <w:abstractNum w:abstractNumId="7" w15:restartNumberingAfterBreak="0">
     <w:nsid w:val="5D294034"/>
     <w:multiLevelType w:val="hybridMultilevel"/>
     <w:tmpl w:val="B24EDD74"/>
@@ -1903,7 +2318,7 @@
       </w:rPr>
     </w:lvl>
   </w:abstractNum>
-  <w:abstractNum w:abstractNumId="7" w15:restartNumberingAfterBreak="0">
+  <w:abstractNum w:abstractNumId="8" w15:restartNumberingAfterBreak="0">
     <w:nsid w:val="6B945626"/>
     <w:multiLevelType w:val="hybridMultilevel"/>
     <w:tmpl w:val="6CF8F218"/>
@@ -2015,7 +2430,7 @@
       </w:rPr>
     </w:lvl>
   </w:abstractNum>
-  <w:abstractNum w:abstractNumId="8" w15:restartNumberingAfterBreak="0">
+  <w:abstractNum w:abstractNumId="9" w15:restartNumberingAfterBreak="0">
     <w:nsid w:val="787D1A0B"/>
     <w:multiLevelType w:val="hybridMultilevel"/>
     <w:tmpl w:val="2A7C561A"/>
@@ -2105,31 +2520,34 @@
     </w:lvl>
   </w:abstractNum>
   <w:num w:numId="1">
+    <w:abstractNumId w:val="9"/>
+  </w:num>
+  <w:num w:numId="2">
+    <w:abstractNumId w:val="2"/>
+  </w:num>
+  <w:num w:numId="3">
+    <w:abstractNumId w:val="4"/>
+  </w:num>
+  <w:num w:numId="4">
+    <w:abstractNumId w:val="1"/>
+  </w:num>
+  <w:num w:numId="5">
+    <w:abstractNumId w:val="6"/>
+  </w:num>
+  <w:num w:numId="6">
+    <w:abstractNumId w:val="7"/>
+  </w:num>
+  <w:num w:numId="7">
+    <w:abstractNumId w:val="3"/>
+  </w:num>
+  <w:num w:numId="8">
     <w:abstractNumId w:val="8"/>
   </w:num>
-  <w:num w:numId="2">
-    <w:abstractNumId w:val="1"/>
-  </w:num>
-  <w:num w:numId="3">
-    <w:abstractNumId w:val="3"/>
-  </w:num>
-  <w:num w:numId="4">
-    <w:abstractNumId w:val="0"/>
-  </w:num>
-  <w:num w:numId="5">
+  <w:num w:numId="9">
     <w:abstractNumId w:val="5"/>
   </w:num>
-  <w:num w:numId="6">
-    <w:abstractNumId w:val="6"/>
-  </w:num>
-  <w:num w:numId="7">
-    <w:abstractNumId w:val="2"/>
-  </w:num>
-  <w:num w:numId="8">
-    <w:abstractNumId w:val="7"/>
-  </w:num>
-  <w:num w:numId="9">
-    <w:abstractNumId w:val="4"/>
+  <w:num w:numId="10">
+    <w:abstractNumId w:val="0"/>
   </w:num>
 </w:numbering>
 </file>

</xml_diff>

<commit_message>
update api nilai dan membuat api list matakuliah pilihan dan api list nama mahasiswa
</commit_message>
<xml_diff>
--- a/Dokumentasi API.docx
+++ b/Dokumentasi API.docx
@@ -250,17 +250,7 @@
             <w:szCs w:val="18"/>
             <w:shd w:val="clear" w:color="auto" w:fill="FFFFFF"/>
           </w:rPr>
-          <w:t>http://localhost:3000/users/</w:t>
-        </w:r>
-        <w:r>
-          <w:rPr>
-            <w:rStyle w:val="Hyperlink"/>
-            <w:rFonts w:ascii="Segoe UI" w:hAnsi="Segoe UI" w:cs="Segoe UI"/>
-            <w:sz w:val="18"/>
-            <w:szCs w:val="18"/>
-            <w:shd w:val="clear" w:color="auto" w:fill="FFFFFF"/>
-          </w:rPr>
-          <w:t>change-password</w:t>
+          <w:t>http://localhost:3000/users/change-password</w:t>
         </w:r>
       </w:hyperlink>
     </w:p>
@@ -1006,23 +996,10 @@
         </w:numPr>
       </w:pPr>
       <w:r>
-        <w:t>Semester: string (</w:t>
-      </w:r>
-      <w:r>
-        <w:rPr>
-          <w:b/>
-          <w:color w:val="FF0000"/>
-        </w:rPr>
-        <w:t>Nanti Zen ganti jadi Int</w:t>
-      </w:r>
-      <w:r>
-        <w:rPr>
-          <w:color w:val="FF0000"/>
-        </w:rPr>
-        <w:t xml:space="preserve"> </w:t>
-      </w:r>
-      <w:r>
-        <w:t>)</w:t>
+        <w:t xml:space="preserve">Semester: </w:t>
+      </w:r>
+      <w:r>
+        <w:t>int</w:t>
       </w:r>
     </w:p>
     <w:p>
@@ -1034,23 +1011,10 @@
         </w:numPr>
       </w:pPr>
       <w:r>
-        <w:t>Sks: String (</w:t>
-      </w:r>
-      <w:r>
-        <w:rPr>
-          <w:b/>
-          <w:color w:val="FF0000"/>
-        </w:rPr>
-        <w:t>Nanti Zen ganti jadi Int</w:t>
-      </w:r>
-      <w:r>
-        <w:rPr>
-          <w:color w:val="FF0000"/>
-        </w:rPr>
-        <w:t xml:space="preserve"> </w:t>
-      </w:r>
-      <w:r>
-        <w:t>)</w:t>
+        <w:t xml:space="preserve">Sks: </w:t>
+      </w:r>
+      <w:r>
+        <w:t>int</w:t>
       </w:r>
     </w:p>
     <w:p>
@@ -1062,6 +1026,18 @@
         </w:numPr>
       </w:pPr>
       <w:r>
+        <w:t>MatkulPilihan: boolean (true | false)</w:t>
+      </w:r>
+    </w:p>
+    <w:p>
+      <w:pPr>
+        <w:pStyle w:val="ListParagraph"/>
+        <w:numPr>
+          <w:ilvl w:val="0"/>
+          <w:numId w:val="8"/>
+        </w:numPr>
+      </w:pPr>
+      <w:r>
         <w:t>Jurusan_id: Int</w:t>
       </w:r>
     </w:p>
@@ -1075,10 +1051,7 @@
         </w:numPr>
       </w:pPr>
       <w:r>
-        <w:t>API Matakuliah</w:t>
-      </w:r>
-      <w:r>
-        <w:t xml:space="preserve"> Mahasiswa</w:t>
+        <w:t>API Matakuliah Mahasiswa</w:t>
       </w:r>
     </w:p>
     <w:p>
@@ -1145,8 +1118,87 @@
             <w:szCs w:val="18"/>
             <w:shd w:val="clear" w:color="auto" w:fill="FFFFFF"/>
           </w:rPr>
-          <w:t>http://localhost:3000/matakuliah</w:t>
+          <w:t>http://localhost:3000/matakuliah-mahasiswa/{id</w:t>
         </w:r>
+      </w:hyperlink>
+      <w:r>
+        <w:rPr>
+          <w:rStyle w:val="Hyperlink"/>
+          <w:rFonts w:ascii="Segoe UI" w:hAnsi="Segoe UI" w:cs="Segoe UI"/>
+          <w:sz w:val="18"/>
+          <w:szCs w:val="18"/>
+          <w:shd w:val="clear" w:color="auto" w:fill="FFFFFF"/>
+        </w:rPr>
+        <w:t xml:space="preserve"> =&gt; untuk get by id, update, dan delete}</w:t>
+      </w:r>
+    </w:p>
+    <w:p>
+      <w:pPr>
+        <w:pStyle w:val="ListParagraph"/>
+        <w:numPr>
+          <w:ilvl w:val="0"/>
+          <w:numId w:val="7"/>
+        </w:numPr>
+      </w:pPr>
+      <w:r>
+        <w:t>Request Body :</w:t>
+      </w:r>
+    </w:p>
+    <w:p>
+      <w:pPr>
+        <w:pStyle w:val="ListParagraph"/>
+        <w:numPr>
+          <w:ilvl w:val="0"/>
+          <w:numId w:val="8"/>
+        </w:numPr>
+      </w:pPr>
+      <w:r>
+        <w:t>Mahasiswa_id: int</w:t>
+      </w:r>
+    </w:p>
+    <w:p>
+      <w:pPr>
+        <w:pStyle w:val="ListParagraph"/>
+        <w:numPr>
+          <w:ilvl w:val="0"/>
+          <w:numId w:val="8"/>
+        </w:numPr>
+      </w:pPr>
+      <w:r>
+        <w:t>Matakuliah_id: int</w:t>
+      </w:r>
+    </w:p>
+    <w:p/>
+    <w:p>
+      <w:pPr>
+        <w:pStyle w:val="ListParagraph"/>
+        <w:numPr>
+          <w:ilvl w:val="0"/>
+          <w:numId w:val="1"/>
+        </w:numPr>
+      </w:pPr>
+      <w:r>
+        <w:t>API Tahun Pelajaran</w:t>
+      </w:r>
+    </w:p>
+    <w:p>
+      <w:pPr>
+        <w:pStyle w:val="ListParagraph"/>
+        <w:numPr>
+          <w:ilvl w:val="0"/>
+          <w:numId w:val="7"/>
+        </w:numPr>
+        <w:rPr>
+          <w:rStyle w:val="Hyperlink"/>
+          <w:color w:val="auto"/>
+          <w:u w:val="none"/>
+        </w:rPr>
+      </w:pPr>
+      <w:r>
+        <w:lastRenderedPageBreak/>
+        <w:t xml:space="preserve">URL: </w:t>
+      </w:r>
+      <w:hyperlink r:id="rId20" w:history="1">
         <w:r>
           <w:rPr>
             <w:rStyle w:val="Hyperlink"/>
@@ -1155,8 +1207,27 @@
             <w:szCs w:val="18"/>
             <w:shd w:val="clear" w:color="auto" w:fill="FFFFFF"/>
           </w:rPr>
-          <w:t>-mahasiswa</w:t>
+          <w:t>http://localhost:3000/tahun-pelajaran</w:t>
         </w:r>
+      </w:hyperlink>
+    </w:p>
+    <w:p>
+      <w:pPr>
+        <w:pStyle w:val="ListParagraph"/>
+        <w:numPr>
+          <w:ilvl w:val="0"/>
+          <w:numId w:val="7"/>
+        </w:numPr>
+        <w:rPr>
+          <w:rStyle w:val="Hyperlink"/>
+          <w:color w:val="auto"/>
+          <w:u w:val="none"/>
+        </w:rPr>
+      </w:pPr>
+      <w:r>
+        <w:t xml:space="preserve">URL: </w:t>
+      </w:r>
+      <w:hyperlink r:id="rId21" w:history="1">
         <w:r>
           <w:rPr>
             <w:rStyle w:val="Hyperlink"/>
@@ -1165,7 +1236,7 @@
             <w:szCs w:val="18"/>
             <w:shd w:val="clear" w:color="auto" w:fill="FFFFFF"/>
           </w:rPr>
-          <w:t>/{id</w:t>
+          <w:t>http://localhost:3000/tahun-pelajaran/{id</w:t>
         </w:r>
       </w:hyperlink>
       <w:r>
@@ -1200,56 +1271,10 @@
         </w:numPr>
       </w:pPr>
       <w:r>
-        <w:t>Mahasiswa_id</w:t>
-      </w:r>
-      <w:r>
-        <w:t xml:space="preserve">: </w:t>
-      </w:r>
-      <w:r>
-        <w:t>int</w:t>
-      </w:r>
-    </w:p>
-    <w:p>
-      <w:pPr>
-        <w:pStyle w:val="ListParagraph"/>
-        <w:numPr>
-          <w:ilvl w:val="0"/>
-          <w:numId w:val="8"/>
-        </w:numPr>
-      </w:pPr>
-      <w:r>
-        <w:t>M</w:t>
-      </w:r>
-      <w:r>
-        <w:t>atakuliah</w:t>
-      </w:r>
-      <w:r>
-        <w:t>_id</w:t>
-      </w:r>
-      <w:r>
-        <w:t xml:space="preserve">: </w:t>
-      </w:r>
-      <w:r>
-        <w:t>int</w:t>
-      </w:r>
-    </w:p>
-    <w:p>
-      <w:pPr>
-        <w:pStyle w:val="ListParagraph"/>
-        <w:numPr>
-          <w:ilvl w:val="0"/>
-          <w:numId w:val="8"/>
-        </w:numPr>
-      </w:pPr>
-      <w:r>
-        <w:t xml:space="preserve">Semester: </w:t>
-      </w:r>
-      <w:r>
-        <w:t>int</w:t>
+        <w:t>Tahun_pelajaran: string</w:t>
       </w:r>
     </w:p>
     <w:p/>
-    <w:p/>
     <w:p>
       <w:pPr>
         <w:pStyle w:val="ListParagraph"/>
@@ -1259,11 +1284,10 @@
         </w:numPr>
       </w:pPr>
       <w:r>
-        <w:lastRenderedPageBreak/>
         <w:t xml:space="preserve">API </w:t>
       </w:r>
       <w:r>
-        <w:t>Tahun Pelajaran</w:t>
+        <w:t>Jadwal</w:t>
       </w:r>
     </w:p>
     <w:p>
@@ -1282,7 +1306,7 @@
       <w:r>
         <w:t xml:space="preserve">URL: </w:t>
       </w:r>
-      <w:hyperlink r:id="rId20" w:history="1">
+      <w:hyperlink r:id="rId22" w:history="1">
         <w:r>
           <w:rPr>
             <w:rStyle w:val="Hyperlink"/>
@@ -1301,7 +1325,7 @@
             <w:szCs w:val="18"/>
             <w:shd w:val="clear" w:color="auto" w:fill="FFFFFF"/>
           </w:rPr>
-          <w:t>tahun-pelajaran</w:t>
+          <w:t>jadwal</w:t>
         </w:r>
       </w:hyperlink>
     </w:p>
@@ -1321,7 +1345,7 @@
       <w:r>
         <w:t xml:space="preserve">URL: </w:t>
       </w:r>
-      <w:hyperlink r:id="rId21" w:history="1">
+      <w:hyperlink r:id="rId23" w:history="1">
         <w:r>
           <w:rPr>
             <w:rStyle w:val="Hyperlink"/>
@@ -1340,7 +1364,7 @@
             <w:szCs w:val="18"/>
             <w:shd w:val="clear" w:color="auto" w:fill="FFFFFF"/>
           </w:rPr>
-          <w:t>tahun-pelajaran</w:t>
+          <w:t>jadwal</w:t>
         </w:r>
         <w:r>
           <w:rPr>
@@ -1385,17 +1409,92 @@
         </w:numPr>
       </w:pPr>
       <w:r>
-        <w:t>Tahun_pelajaran</w:t>
-      </w:r>
+        <w:t>Dosen_id: int</w:t>
+      </w:r>
+    </w:p>
+    <w:p>
+      <w:pPr>
+        <w:pStyle w:val="ListParagraph"/>
+        <w:numPr>
+          <w:ilvl w:val="0"/>
+          <w:numId w:val="8"/>
+        </w:numPr>
+      </w:pPr>
+      <w:r>
+        <w:t>Matkul_id: int</w:t>
+      </w:r>
+    </w:p>
+    <w:p>
+      <w:pPr>
+        <w:pStyle w:val="ListParagraph"/>
+        <w:numPr>
+          <w:ilvl w:val="0"/>
+          <w:numId w:val="8"/>
+        </w:numPr>
+      </w:pPr>
+      <w:r>
+        <w:t>Kelas_id: int</w:t>
+      </w:r>
+    </w:p>
+    <w:p>
+      <w:pPr>
+        <w:pStyle w:val="ListParagraph"/>
+        <w:numPr>
+          <w:ilvl w:val="0"/>
+          <w:numId w:val="8"/>
+        </w:numPr>
+      </w:pPr>
+      <w:r>
+        <w:t>Tapel_id: int</w:t>
+      </w:r>
+    </w:p>
+    <w:p>
+      <w:pPr>
+        <w:pStyle w:val="ListParagraph"/>
+        <w:numPr>
+          <w:ilvl w:val="0"/>
+          <w:numId w:val="8"/>
+        </w:numPr>
+      </w:pPr>
+      <w:r>
+        <w:t>Hari: string</w:t>
+      </w:r>
+    </w:p>
+    <w:p>
+      <w:pPr>
+        <w:pStyle w:val="ListParagraph"/>
+        <w:numPr>
+          <w:ilvl w:val="0"/>
+          <w:numId w:val="8"/>
+        </w:numPr>
+      </w:pPr>
+      <w:r>
+        <w:t>Jam_mulai: string</w:t>
+      </w:r>
+    </w:p>
+    <w:p>
+      <w:pPr>
+        <w:pStyle w:val="ListParagraph"/>
+        <w:numPr>
+          <w:ilvl w:val="0"/>
+          <w:numId w:val="8"/>
+        </w:numPr>
+      </w:pPr>
+      <w:r>
+        <w:t>Jam_selesai: string</w:t>
+      </w:r>
+    </w:p>
+    <w:p>
+      <w:pPr>
+        <w:pStyle w:val="ListParagraph"/>
+        <w:ind w:left="1530"/>
+      </w:pPr>
+    </w:p>
+    <w:p>
       <w:bookmarkStart w:id="0" w:name="_GoBack"/>
       <w:bookmarkEnd w:id="0"/>
-      <w:r>
-        <w:t xml:space="preserve">: </w:t>
-      </w:r>
-      <w:r>
-        <w:t>string</w:t>
-      </w:r>
-    </w:p>
+    </w:p>
+    <w:p/>
     <w:p/>
     <w:p/>
     <w:p>
@@ -2206,6 +2305,95 @@
     </w:lvl>
   </w:abstractNum>
   <w:abstractNum w:abstractNumId="7" w15:restartNumberingAfterBreak="0">
+    <w:nsid w:val="5C3B11A2"/>
+    <w:multiLevelType w:val="hybridMultilevel"/>
+    <w:tmpl w:val="7FA66D82"/>
+    <w:lvl w:ilvl="0" w:tplc="04090017">
+      <w:start w:val="1"/>
+      <w:numFmt w:val="lowerLetter"/>
+      <w:lvlText w:val="%1)"/>
+      <w:lvlJc w:val="left"/>
+      <w:pPr>
+        <w:ind w:left="720" w:hanging="360"/>
+      </w:pPr>
+      <w:rPr>
+        <w:rFonts w:hint="default"/>
+      </w:rPr>
+    </w:lvl>
+    <w:lvl w:ilvl="1" w:tplc="04090019" w:tentative="1">
+      <w:start w:val="1"/>
+      <w:numFmt w:val="lowerLetter"/>
+      <w:lvlText w:val="%2."/>
+      <w:lvlJc w:val="left"/>
+      <w:pPr>
+        <w:ind w:left="1440" w:hanging="360"/>
+      </w:pPr>
+    </w:lvl>
+    <w:lvl w:ilvl="2" w:tplc="0409001B" w:tentative="1">
+      <w:start w:val="1"/>
+      <w:numFmt w:val="lowerRoman"/>
+      <w:lvlText w:val="%3."/>
+      <w:lvlJc w:val="right"/>
+      <w:pPr>
+        <w:ind w:left="2160" w:hanging="180"/>
+      </w:pPr>
+    </w:lvl>
+    <w:lvl w:ilvl="3" w:tplc="0409000F" w:tentative="1">
+      <w:start w:val="1"/>
+      <w:numFmt w:val="decimal"/>
+      <w:lvlText w:val="%4."/>
+      <w:lvlJc w:val="left"/>
+      <w:pPr>
+        <w:ind w:left="2880" w:hanging="360"/>
+      </w:pPr>
+    </w:lvl>
+    <w:lvl w:ilvl="4" w:tplc="04090019" w:tentative="1">
+      <w:start w:val="1"/>
+      <w:numFmt w:val="lowerLetter"/>
+      <w:lvlText w:val="%5."/>
+      <w:lvlJc w:val="left"/>
+      <w:pPr>
+        <w:ind w:left="3600" w:hanging="360"/>
+      </w:pPr>
+    </w:lvl>
+    <w:lvl w:ilvl="5" w:tplc="0409001B" w:tentative="1">
+      <w:start w:val="1"/>
+      <w:numFmt w:val="lowerRoman"/>
+      <w:lvlText w:val="%6."/>
+      <w:lvlJc w:val="right"/>
+      <w:pPr>
+        <w:ind w:left="4320" w:hanging="180"/>
+      </w:pPr>
+    </w:lvl>
+    <w:lvl w:ilvl="6" w:tplc="0409000F" w:tentative="1">
+      <w:start w:val="1"/>
+      <w:numFmt w:val="decimal"/>
+      <w:lvlText w:val="%7."/>
+      <w:lvlJc w:val="left"/>
+      <w:pPr>
+        <w:ind w:left="5040" w:hanging="360"/>
+      </w:pPr>
+    </w:lvl>
+    <w:lvl w:ilvl="7" w:tplc="04090019" w:tentative="1">
+      <w:start w:val="1"/>
+      <w:numFmt w:val="lowerLetter"/>
+      <w:lvlText w:val="%8."/>
+      <w:lvlJc w:val="left"/>
+      <w:pPr>
+        <w:ind w:left="5760" w:hanging="360"/>
+      </w:pPr>
+    </w:lvl>
+    <w:lvl w:ilvl="8" w:tplc="0409001B" w:tentative="1">
+      <w:start w:val="1"/>
+      <w:numFmt w:val="lowerRoman"/>
+      <w:lvlText w:val="%9."/>
+      <w:lvlJc w:val="right"/>
+      <w:pPr>
+        <w:ind w:left="6480" w:hanging="180"/>
+      </w:pPr>
+    </w:lvl>
+  </w:abstractNum>
+  <w:abstractNum w:abstractNumId="8" w15:restartNumberingAfterBreak="0">
     <w:nsid w:val="5D294034"/>
     <w:multiLevelType w:val="hybridMultilevel"/>
     <w:tmpl w:val="B24EDD74"/>
@@ -2318,7 +2506,7 @@
       </w:rPr>
     </w:lvl>
   </w:abstractNum>
-  <w:abstractNum w:abstractNumId="8" w15:restartNumberingAfterBreak="0">
+  <w:abstractNum w:abstractNumId="9" w15:restartNumberingAfterBreak="0">
     <w:nsid w:val="6B945626"/>
     <w:multiLevelType w:val="hybridMultilevel"/>
     <w:tmpl w:val="6CF8F218"/>
@@ -2430,7 +2618,7 @@
       </w:rPr>
     </w:lvl>
   </w:abstractNum>
-  <w:abstractNum w:abstractNumId="9" w15:restartNumberingAfterBreak="0">
+  <w:abstractNum w:abstractNumId="10" w15:restartNumberingAfterBreak="0">
     <w:nsid w:val="787D1A0B"/>
     <w:multiLevelType w:val="hybridMultilevel"/>
     <w:tmpl w:val="2A7C561A"/>
@@ -2520,7 +2708,7 @@
     </w:lvl>
   </w:abstractNum>
   <w:num w:numId="1">
-    <w:abstractNumId w:val="9"/>
+    <w:abstractNumId w:val="10"/>
   </w:num>
   <w:num w:numId="2">
     <w:abstractNumId w:val="2"/>
@@ -2535,19 +2723,22 @@
     <w:abstractNumId w:val="6"/>
   </w:num>
   <w:num w:numId="6">
-    <w:abstractNumId w:val="7"/>
+    <w:abstractNumId w:val="8"/>
   </w:num>
   <w:num w:numId="7">
     <w:abstractNumId w:val="3"/>
   </w:num>
   <w:num w:numId="8">
-    <w:abstractNumId w:val="8"/>
+    <w:abstractNumId w:val="9"/>
   </w:num>
   <w:num w:numId="9">
     <w:abstractNumId w:val="5"/>
   </w:num>
   <w:num w:numId="10">
     <w:abstractNumId w:val="0"/>
+  </w:num>
+  <w:num w:numId="11">
+    <w:abstractNumId w:val="7"/>
   </w:num>
 </w:numbering>
 </file>

</xml_diff>

<commit_message>
nonaktif api matkul mahasiswa dan fix api nilai
</commit_message>
<xml_diff>
--- a/Dokumentasi API.docx
+++ b/Dokumentasi API.docx
@@ -1042,6 +1042,12 @@
       </w:r>
     </w:p>
     <w:p/>
+    <w:p/>
+    <w:p/>
+    <w:p/>
+    <w:p/>
+    <w:p/>
+    <w:p/>
     <w:p>
       <w:pPr>
         <w:pStyle w:val="ListParagraph"/>
@@ -1051,6 +1057,7 @@
         </w:numPr>
       </w:pPr>
       <w:r>
+        <w:lastRenderedPageBreak/>
         <w:t>API Matakuliah Mahasiswa</w:t>
       </w:r>
     </w:p>
@@ -1168,25 +1175,21 @@
         <w:t>Matakuliah_id: int</w:t>
       </w:r>
     </w:p>
-    <w:p/>
-    <w:p>
-      <w:pPr>
-        <w:pStyle w:val="ListParagraph"/>
-        <w:numPr>
-          <w:ilvl w:val="0"/>
-          <w:numId w:val="1"/>
-        </w:numPr>
-      </w:pPr>
-      <w:r>
-        <w:t>API Tahun Pelajaran</w:t>
-      </w:r>
-    </w:p>
-    <w:p>
-      <w:pPr>
-        <w:pStyle w:val="ListParagraph"/>
-        <w:numPr>
-          <w:ilvl w:val="0"/>
-          <w:numId w:val="7"/>
+    <w:p>
+      <w:pPr>
+        <w:pStyle w:val="ListParagraph"/>
+        <w:numPr>
+          <w:ilvl w:val="0"/>
+          <w:numId w:val="8"/>
+        </w:numPr>
+      </w:pPr>
+    </w:p>
+    <w:p>
+      <w:pPr>
+        <w:pStyle w:val="ListParagraph"/>
+        <w:numPr>
+          <w:ilvl w:val="0"/>
+          <w:numId w:val="12"/>
         </w:numPr>
         <w:rPr>
           <w:rStyle w:val="Hyperlink"/>
@@ -1195,10 +1198,96 @@
         </w:rPr>
       </w:pPr>
       <w:r>
-        <w:lastRenderedPageBreak/>
+        <w:t xml:space="preserve">URL Untuk (Mahasiswa) (POST, GET) : </w:t>
+      </w:r>
+      <w:hyperlink r:id="rId20" w:history="1">
+        <w:r>
+          <w:rPr>
+            <w:rStyle w:val="Hyperlink"/>
+            <w:rFonts w:ascii="Segoe UI" w:hAnsi="Segoe UI" w:cs="Segoe UI"/>
+            <w:sz w:val="18"/>
+            <w:szCs w:val="18"/>
+            <w:shd w:val="clear" w:color="auto" w:fill="FFFFFF"/>
+          </w:rPr>
+          <w:t>http://localhost:3000/matakuliah-mahasiswa/me</w:t>
+        </w:r>
+      </w:hyperlink>
+      <w:r>
+        <w:rPr>
+          <w:rStyle w:val="Hyperlink"/>
+          <w:rFonts w:ascii="Segoe UI" w:hAnsi="Segoe UI" w:cs="Segoe UI"/>
+          <w:sz w:val="18"/>
+          <w:szCs w:val="18"/>
+          <w:shd w:val="clear" w:color="auto" w:fill="FFFFFF"/>
+        </w:rPr>
+        <w:t xml:space="preserve"> </w:t>
+      </w:r>
+    </w:p>
+    <w:p>
+      <w:pPr>
+        <w:pStyle w:val="ListParagraph"/>
+        <w:numPr>
+          <w:ilvl w:val="0"/>
+          <w:numId w:val="12"/>
+        </w:numPr>
+      </w:pPr>
+      <w:r>
+        <w:t xml:space="preserve">URL Untuk (Mahasiswa) (Delete) : </w:t>
+      </w:r>
+      <w:hyperlink r:id="rId21" w:history="1">
+        <w:r>
+          <w:rPr>
+            <w:rStyle w:val="Hyperlink"/>
+            <w:rFonts w:ascii="Segoe UI" w:hAnsi="Segoe UI" w:cs="Segoe UI"/>
+            <w:sz w:val="18"/>
+            <w:szCs w:val="18"/>
+            <w:shd w:val="clear" w:color="auto" w:fill="FFFFFF"/>
+          </w:rPr>
+          <w:t>http://localhost:3000/matakuliah-mahasiswa/me/{id</w:t>
+        </w:r>
+      </w:hyperlink>
+      <w:r>
+        <w:rPr>
+          <w:rStyle w:val="Hyperlink"/>
+          <w:rFonts w:ascii="Segoe UI" w:hAnsi="Segoe UI" w:cs="Segoe UI"/>
+          <w:sz w:val="18"/>
+          <w:szCs w:val="18"/>
+          <w:shd w:val="clear" w:color="auto" w:fill="FFFFFF"/>
+        </w:rPr>
+        <w:t>Matakuliah}</w:t>
+      </w:r>
+    </w:p>
+    <w:p/>
+    <w:p/>
+    <w:p>
+      <w:pPr>
+        <w:pStyle w:val="ListParagraph"/>
+        <w:numPr>
+          <w:ilvl w:val="0"/>
+          <w:numId w:val="1"/>
+        </w:numPr>
+      </w:pPr>
+      <w:r>
+        <w:t>API Tahun Pelajaran</w:t>
+      </w:r>
+    </w:p>
+    <w:p>
+      <w:pPr>
+        <w:pStyle w:val="ListParagraph"/>
+        <w:numPr>
+          <w:ilvl w:val="0"/>
+          <w:numId w:val="7"/>
+        </w:numPr>
+        <w:rPr>
+          <w:rStyle w:val="Hyperlink"/>
+          <w:color w:val="auto"/>
+          <w:u w:val="none"/>
+        </w:rPr>
+      </w:pPr>
+      <w:r>
         <w:t xml:space="preserve">URL: </w:t>
       </w:r>
-      <w:hyperlink r:id="rId20" w:history="1">
+      <w:hyperlink r:id="rId22" w:history="1">
         <w:r>
           <w:rPr>
             <w:rStyle w:val="Hyperlink"/>
@@ -1227,7 +1316,7 @@
       <w:r>
         <w:t xml:space="preserve">URL: </w:t>
       </w:r>
-      <w:hyperlink r:id="rId21" w:history="1">
+      <w:hyperlink r:id="rId23" w:history="1">
         <w:r>
           <w:rPr>
             <w:rStyle w:val="Hyperlink"/>
@@ -1284,10 +1373,7 @@
         </w:numPr>
       </w:pPr>
       <w:r>
-        <w:t xml:space="preserve">API </w:t>
-      </w:r>
-      <w:r>
-        <w:t>Jadwal</w:t>
+        <w:t>API Jadwal</w:t>
       </w:r>
     </w:p>
     <w:p>
@@ -1306,7 +1392,7 @@
       <w:r>
         <w:t xml:space="preserve">URL: </w:t>
       </w:r>
-      <w:hyperlink r:id="rId22" w:history="1">
+      <w:hyperlink r:id="rId24" w:history="1">
         <w:r>
           <w:rPr>
             <w:rStyle w:val="Hyperlink"/>
@@ -1315,8 +1401,27 @@
             <w:szCs w:val="18"/>
             <w:shd w:val="clear" w:color="auto" w:fill="FFFFFF"/>
           </w:rPr>
-          <w:t>http://localhost:3000/</w:t>
+          <w:t>http://localhost:3000/jadwal</w:t>
         </w:r>
+      </w:hyperlink>
+    </w:p>
+    <w:p>
+      <w:pPr>
+        <w:pStyle w:val="ListParagraph"/>
+        <w:numPr>
+          <w:ilvl w:val="0"/>
+          <w:numId w:val="7"/>
+        </w:numPr>
+        <w:rPr>
+          <w:rStyle w:val="Hyperlink"/>
+          <w:color w:val="auto"/>
+          <w:u w:val="none"/>
+        </w:rPr>
+      </w:pPr>
+      <w:r>
+        <w:t xml:space="preserve">URL: </w:t>
+      </w:r>
+      <w:hyperlink r:id="rId25" w:history="1">
         <w:r>
           <w:rPr>
             <w:rStyle w:val="Hyperlink"/>
@@ -1325,9 +1430,19 @@
             <w:szCs w:val="18"/>
             <w:shd w:val="clear" w:color="auto" w:fill="FFFFFF"/>
           </w:rPr>
-          <w:t>jadwal</w:t>
+          <w:t>http://localhost:3000/jadwal/{id</w:t>
         </w:r>
       </w:hyperlink>
+      <w:r>
+        <w:rPr>
+          <w:rStyle w:val="Hyperlink"/>
+          <w:rFonts w:ascii="Segoe UI" w:hAnsi="Segoe UI" w:cs="Segoe UI"/>
+          <w:sz w:val="18"/>
+          <w:szCs w:val="18"/>
+          <w:shd w:val="clear" w:color="auto" w:fill="FFFFFF"/>
+        </w:rPr>
+        <w:t xml:space="preserve"> =&gt; untuk get by id, update, dan delete}</w:t>
+      </w:r>
     </w:p>
     <w:p>
       <w:pPr>
@@ -1343,9 +1458,9 @@
         </w:rPr>
       </w:pPr>
       <w:r>
-        <w:t xml:space="preserve">URL: </w:t>
-      </w:r>
-      <w:hyperlink r:id="rId23" w:history="1">
+        <w:t xml:space="preserve">URL (DOSEN) (GET): </w:t>
+      </w:r>
+      <w:hyperlink r:id="rId26" w:history="1">
         <w:r>
           <w:rPr>
             <w:rStyle w:val="Hyperlink"/>
@@ -1354,8 +1469,163 @@
             <w:szCs w:val="18"/>
             <w:shd w:val="clear" w:color="auto" w:fill="FFFFFF"/>
           </w:rPr>
-          <w:t>http://localhost:3000/</w:t>
+          <w:t>http://localhost:3000/jadwal</w:t>
         </w:r>
+      </w:hyperlink>
+      <w:r>
+        <w:rPr>
+          <w:rStyle w:val="Hyperlink"/>
+          <w:rFonts w:ascii="Segoe UI" w:hAnsi="Segoe UI" w:cs="Segoe UI"/>
+          <w:sz w:val="18"/>
+          <w:szCs w:val="18"/>
+          <w:shd w:val="clear" w:color="auto" w:fill="FFFFFF"/>
+        </w:rPr>
+        <w:t>/me</w:t>
+      </w:r>
+    </w:p>
+    <w:p>
+      <w:pPr>
+        <w:pStyle w:val="ListParagraph"/>
+        <w:numPr>
+          <w:ilvl w:val="0"/>
+          <w:numId w:val="7"/>
+        </w:numPr>
+      </w:pPr>
+      <w:r>
+        <w:t>Request Body :</w:t>
+      </w:r>
+    </w:p>
+    <w:p>
+      <w:pPr>
+        <w:pStyle w:val="ListParagraph"/>
+        <w:numPr>
+          <w:ilvl w:val="0"/>
+          <w:numId w:val="8"/>
+        </w:numPr>
+      </w:pPr>
+      <w:r>
+        <w:t>Dosen_id: int</w:t>
+      </w:r>
+    </w:p>
+    <w:p>
+      <w:pPr>
+        <w:pStyle w:val="ListParagraph"/>
+        <w:numPr>
+          <w:ilvl w:val="0"/>
+          <w:numId w:val="8"/>
+        </w:numPr>
+      </w:pPr>
+      <w:r>
+        <w:t>Matkul_id: int</w:t>
+      </w:r>
+    </w:p>
+    <w:p>
+      <w:pPr>
+        <w:pStyle w:val="ListParagraph"/>
+        <w:numPr>
+          <w:ilvl w:val="0"/>
+          <w:numId w:val="8"/>
+        </w:numPr>
+      </w:pPr>
+      <w:r>
+        <w:t>Kelas_id: int</w:t>
+      </w:r>
+    </w:p>
+    <w:p>
+      <w:pPr>
+        <w:pStyle w:val="ListParagraph"/>
+        <w:numPr>
+          <w:ilvl w:val="0"/>
+          <w:numId w:val="8"/>
+        </w:numPr>
+      </w:pPr>
+      <w:r>
+        <w:t>Tapel_id: int</w:t>
+      </w:r>
+    </w:p>
+    <w:p>
+      <w:pPr>
+        <w:pStyle w:val="ListParagraph"/>
+        <w:numPr>
+          <w:ilvl w:val="0"/>
+          <w:numId w:val="8"/>
+        </w:numPr>
+      </w:pPr>
+      <w:r>
+        <w:t>Hari: string</w:t>
+      </w:r>
+    </w:p>
+    <w:p>
+      <w:pPr>
+        <w:pStyle w:val="ListParagraph"/>
+        <w:numPr>
+          <w:ilvl w:val="0"/>
+          <w:numId w:val="8"/>
+        </w:numPr>
+      </w:pPr>
+      <w:r>
+        <w:t>Jam_mulai: string</w:t>
+      </w:r>
+    </w:p>
+    <w:p>
+      <w:pPr>
+        <w:pStyle w:val="ListParagraph"/>
+        <w:numPr>
+          <w:ilvl w:val="0"/>
+          <w:numId w:val="8"/>
+        </w:numPr>
+      </w:pPr>
+      <w:r>
+        <w:t>Jam_selesai: string</w:t>
+      </w:r>
+    </w:p>
+    <w:p>
+      <w:pPr>
+        <w:pStyle w:val="ListParagraph"/>
+        <w:ind w:left="1530"/>
+      </w:pPr>
+    </w:p>
+    <w:p>
+      <w:pPr>
+        <w:pStyle w:val="ListParagraph"/>
+        <w:ind w:left="1530"/>
+      </w:pPr>
+    </w:p>
+    <w:p>
+      <w:pPr>
+        <w:pStyle w:val="ListParagraph"/>
+        <w:numPr>
+          <w:ilvl w:val="0"/>
+          <w:numId w:val="1"/>
+        </w:numPr>
+      </w:pPr>
+      <w:r>
+        <w:t>API Nilai</w:t>
+      </w:r>
+    </w:p>
+    <w:p>
+      <w:pPr>
+        <w:pStyle w:val="ListParagraph"/>
+        <w:numPr>
+          <w:ilvl w:val="0"/>
+          <w:numId w:val="7"/>
+        </w:numPr>
+        <w:rPr>
+          <w:rStyle w:val="Hyperlink"/>
+          <w:color w:val="auto"/>
+          <w:u w:val="none"/>
+        </w:rPr>
+      </w:pPr>
+      <w:r>
+        <w:t>URL (DOSEN)(</w:t>
+      </w:r>
+      <w:r>
+        <w:t>POST</w:t>
+      </w:r>
+      <w:r>
+        <w:t xml:space="preserve">) : </w:t>
+      </w:r>
+      <w:hyperlink r:id="rId27" w:history="1">
         <w:r>
           <w:rPr>
             <w:rStyle w:val="Hyperlink"/>
@@ -1364,8 +1634,27 @@
             <w:szCs w:val="18"/>
             <w:shd w:val="clear" w:color="auto" w:fill="FFFFFF"/>
           </w:rPr>
-          <w:t>jadwal</w:t>
+          <w:t>http://localhost:3000/nilai</w:t>
         </w:r>
+      </w:hyperlink>
+    </w:p>
+    <w:p>
+      <w:pPr>
+        <w:pStyle w:val="ListParagraph"/>
+        <w:numPr>
+          <w:ilvl w:val="0"/>
+          <w:numId w:val="7"/>
+        </w:numPr>
+        <w:rPr>
+          <w:rStyle w:val="Hyperlink"/>
+          <w:color w:val="auto"/>
+          <w:u w:val="none"/>
+        </w:rPr>
+      </w:pPr>
+      <w:r>
+        <w:t xml:space="preserve">URL (DOSEN) (GET, Ambil data nilai mahasiswa berdasarkan matakuliah di jadwal) : </w:t>
+      </w:r>
+      <w:hyperlink r:id="rId28" w:history="1">
         <w:r>
           <w:rPr>
             <w:rStyle w:val="Hyperlink"/>
@@ -1374,7 +1663,44 @@
             <w:szCs w:val="18"/>
             <w:shd w:val="clear" w:color="auto" w:fill="FFFFFF"/>
           </w:rPr>
-          <w:t>/{id</w:t>
+          <w:t>http://localhost:3000/nilai/jadwal/{ID}</w:t>
+        </w:r>
+      </w:hyperlink>
+    </w:p>
+    <w:p>
+      <w:pPr>
+        <w:pStyle w:val="ListParagraph"/>
+        <w:numPr>
+          <w:ilvl w:val="0"/>
+          <w:numId w:val="7"/>
+        </w:numPr>
+        <w:rPr>
+          <w:rStyle w:val="Hyperlink"/>
+          <w:color w:val="auto"/>
+          <w:u w:val="none"/>
+        </w:rPr>
+      </w:pPr>
+      <w:r>
+        <w:t>URL (DOSEN) (GET By ID) :</w:t>
+      </w:r>
+      <w:r>
+        <w:rPr>
+          <w:rStyle w:val="Hyperlink"/>
+          <w:color w:val="auto"/>
+          <w:u w:val="none"/>
+        </w:rPr>
+        <w:t xml:space="preserve"> </w:t>
+      </w:r>
+      <w:hyperlink r:id="rId29" w:history="1">
+        <w:r>
+          <w:rPr>
+            <w:rStyle w:val="Hyperlink"/>
+            <w:rFonts w:ascii="Segoe UI" w:hAnsi="Segoe UI" w:cs="Segoe UI"/>
+            <w:sz w:val="18"/>
+            <w:szCs w:val="18"/>
+            <w:shd w:val="clear" w:color="auto" w:fill="FFFFFF"/>
+          </w:rPr>
+          <w:t>http://localhost:3000/nilai</w:t>
         </w:r>
       </w:hyperlink>
       <w:r>
@@ -1385,7 +1711,7 @@
           <w:szCs w:val="18"/>
           <w:shd w:val="clear" w:color="auto" w:fill="FFFFFF"/>
         </w:rPr>
-        <w:t xml:space="preserve"> =&gt; untuk get by id, update, dan delete}</w:t>
+        <w:t>/{ID}</w:t>
       </w:r>
     </w:p>
     <w:p>
@@ -1397,7 +1723,121 @@
         </w:numPr>
       </w:pPr>
       <w:r>
-        <w:t>Request Body :</w:t>
+        <w:t>URL (DOSEN) (PUT By ID) :</w:t>
+      </w:r>
+      <w:r>
+        <w:rPr>
+          <w:rStyle w:val="Hyperlink"/>
+          <w:color w:val="auto"/>
+          <w:u w:val="none"/>
+        </w:rPr>
+        <w:t xml:space="preserve"> </w:t>
+      </w:r>
+      <w:hyperlink r:id="rId30" w:history="1">
+        <w:r>
+          <w:rPr>
+            <w:rStyle w:val="Hyperlink"/>
+            <w:rFonts w:ascii="Segoe UI" w:hAnsi="Segoe UI" w:cs="Segoe UI"/>
+            <w:sz w:val="18"/>
+            <w:szCs w:val="18"/>
+            <w:shd w:val="clear" w:color="auto" w:fill="FFFFFF"/>
+          </w:rPr>
+          <w:t>http://localhost:3000/nilai</w:t>
+        </w:r>
+      </w:hyperlink>
+      <w:r>
+        <w:rPr>
+          <w:rStyle w:val="Hyperlink"/>
+          <w:rFonts w:ascii="Segoe UI" w:hAnsi="Segoe UI" w:cs="Segoe UI"/>
+          <w:sz w:val="18"/>
+          <w:szCs w:val="18"/>
+          <w:shd w:val="clear" w:color="auto" w:fill="FFFFFF"/>
+        </w:rPr>
+        <w:t>/{ID}</w:t>
+      </w:r>
+    </w:p>
+    <w:p>
+      <w:pPr>
+        <w:pStyle w:val="ListParagraph"/>
+        <w:numPr>
+          <w:ilvl w:val="0"/>
+          <w:numId w:val="7"/>
+        </w:numPr>
+        <w:rPr>
+          <w:rStyle w:val="Hyperlink"/>
+          <w:color w:val="auto"/>
+          <w:u w:val="none"/>
+        </w:rPr>
+      </w:pPr>
+      <w:r>
+        <w:t>URL (DOSEN) (DELETE By ID) :</w:t>
+      </w:r>
+      <w:r>
+        <w:rPr>
+          <w:rStyle w:val="Hyperlink"/>
+          <w:color w:val="auto"/>
+          <w:u w:val="none"/>
+        </w:rPr>
+        <w:t xml:space="preserve"> </w:t>
+      </w:r>
+      <w:hyperlink r:id="rId31" w:history="1">
+        <w:r>
+          <w:rPr>
+            <w:rStyle w:val="Hyperlink"/>
+            <w:rFonts w:ascii="Segoe UI" w:hAnsi="Segoe UI" w:cs="Segoe UI"/>
+            <w:sz w:val="18"/>
+            <w:szCs w:val="18"/>
+            <w:shd w:val="clear" w:color="auto" w:fill="FFFFFF"/>
+          </w:rPr>
+          <w:t>http://localhost:3000/nilai</w:t>
+        </w:r>
+      </w:hyperlink>
+      <w:r>
+        <w:rPr>
+          <w:rStyle w:val="Hyperlink"/>
+          <w:rFonts w:ascii="Segoe UI" w:hAnsi="Segoe UI" w:cs="Segoe UI"/>
+          <w:sz w:val="18"/>
+          <w:szCs w:val="18"/>
+          <w:shd w:val="clear" w:color="auto" w:fill="FFFFFF"/>
+        </w:rPr>
+        <w:t>/{ID}</w:t>
+      </w:r>
+    </w:p>
+    <w:p>
+      <w:pPr>
+        <w:pStyle w:val="ListParagraph"/>
+        <w:ind w:left="810"/>
+      </w:pPr>
+    </w:p>
+    <w:p>
+      <w:pPr>
+        <w:pStyle w:val="ListParagraph"/>
+        <w:ind w:left="810"/>
+      </w:pPr>
+    </w:p>
+    <w:p>
+      <w:pPr>
+        <w:pStyle w:val="ListParagraph"/>
+        <w:ind w:left="810"/>
+      </w:pPr>
+    </w:p>
+    <w:p>
+      <w:pPr>
+        <w:pStyle w:val="ListParagraph"/>
+        <w:numPr>
+          <w:ilvl w:val="0"/>
+          <w:numId w:val="7"/>
+        </w:numPr>
+      </w:pPr>
+      <w:r>
+        <w:lastRenderedPageBreak/>
+        <w:t>Request Body</w:t>
+      </w:r>
+      <w:r>
+        <w:t xml:space="preserve"> (CREATE)</w:t>
+      </w:r>
+      <w:r>
+        <w:t xml:space="preserve"> :</w:t>
       </w:r>
     </w:p>
     <w:p>
@@ -1409,7 +1849,7 @@
         </w:numPr>
       </w:pPr>
       <w:r>
-        <w:t>Dosen_id: int</w:t>
+        <w:t>mahasiswa_id: int</w:t>
       </w:r>
     </w:p>
     <w:p>
@@ -1421,7 +1861,7 @@
         </w:numPr>
       </w:pPr>
       <w:r>
-        <w:t>Matkul_id: int</w:t>
+        <w:t>jadwal_id: int</w:t>
       </w:r>
     </w:p>
     <w:p>
@@ -1433,67 +1873,278 @@
         </w:numPr>
       </w:pPr>
       <w:r>
-        <w:t>Kelas_id: int</w:t>
-      </w:r>
-    </w:p>
-    <w:p>
-      <w:pPr>
-        <w:pStyle w:val="ListParagraph"/>
-        <w:numPr>
-          <w:ilvl w:val="0"/>
-          <w:numId w:val="8"/>
-        </w:numPr>
-      </w:pPr>
-      <w:r>
-        <w:t>Tapel_id: int</w:t>
-      </w:r>
-    </w:p>
-    <w:p>
-      <w:pPr>
-        <w:pStyle w:val="ListParagraph"/>
-        <w:numPr>
-          <w:ilvl w:val="0"/>
-          <w:numId w:val="8"/>
-        </w:numPr>
-      </w:pPr>
-      <w:r>
-        <w:t>Hari: string</w:t>
-      </w:r>
-    </w:p>
-    <w:p>
-      <w:pPr>
-        <w:pStyle w:val="ListParagraph"/>
-        <w:numPr>
-          <w:ilvl w:val="0"/>
-          <w:numId w:val="8"/>
-        </w:numPr>
-      </w:pPr>
-      <w:r>
-        <w:t>Jam_mulai: string</w:t>
-      </w:r>
-    </w:p>
-    <w:p>
-      <w:pPr>
-        <w:pStyle w:val="ListParagraph"/>
-        <w:numPr>
-          <w:ilvl w:val="0"/>
-          <w:numId w:val="8"/>
-        </w:numPr>
-      </w:pPr>
-      <w:r>
-        <w:t>Jam_selesai: string</w:t>
-      </w:r>
-    </w:p>
-    <w:p>
-      <w:pPr>
-        <w:pStyle w:val="ListParagraph"/>
-        <w:ind w:left="1530"/>
-      </w:pPr>
-    </w:p>
-    <w:p>
+        <w:t>nilai: string</w:t>
+      </w:r>
+    </w:p>
+    <w:p>
+      <w:pPr>
+        <w:pStyle w:val="ListParagraph"/>
+        <w:numPr>
+          <w:ilvl w:val="0"/>
+          <w:numId w:val="7"/>
+        </w:numPr>
+      </w:pPr>
+      <w:r>
+        <w:t>Request Body (UPDATE) :</w:t>
+      </w:r>
+    </w:p>
+    <w:p>
+      <w:pPr>
+        <w:pStyle w:val="ListParagraph"/>
+        <w:numPr>
+          <w:ilvl w:val="0"/>
+          <w:numId w:val="13"/>
+        </w:numPr>
+      </w:pPr>
+      <w:r>
+        <w:t>nilai: string</w:t>
+      </w:r>
+    </w:p>
+    <w:p>
+      <w:pPr>
+        <w:pStyle w:val="ListParagraph"/>
+        <w:ind w:left="1575"/>
+      </w:pPr>
+    </w:p>
+    <w:p>
+      <w:pPr>
+        <w:pStyle w:val="ListParagraph"/>
+        <w:ind w:left="1575"/>
+      </w:pPr>
+    </w:p>
+    <w:p>
+      <w:pPr>
+        <w:pStyle w:val="ListParagraph"/>
+        <w:numPr>
+          <w:ilvl w:val="0"/>
+          <w:numId w:val="1"/>
+        </w:numPr>
+      </w:pPr>
+      <w:r>
+        <w:t>API Get IPK</w:t>
+      </w:r>
+      <w:r>
+        <w:t xml:space="preserve"> (KHUSUS MAHASISWA)</w:t>
+      </w:r>
       <w:bookmarkStart w:id="0" w:name="_GoBack"/>
       <w:bookmarkEnd w:id="0"/>
     </w:p>
+    <w:p>
+      <w:pPr>
+        <w:pStyle w:val="ListParagraph"/>
+        <w:numPr>
+          <w:ilvl w:val="0"/>
+          <w:numId w:val="7"/>
+        </w:numPr>
+      </w:pPr>
+      <w:r>
+        <w:t>URL :</w:t>
+      </w:r>
+      <w:r>
+        <w:rPr>
+          <w:rStyle w:val="Hyperlink"/>
+          <w:color w:val="auto"/>
+          <w:u w:val="none"/>
+        </w:rPr>
+        <w:t xml:space="preserve"> </w:t>
+      </w:r>
+      <w:hyperlink r:id="rId32" w:history="1">
+        <w:r>
+          <w:rPr>
+            <w:rStyle w:val="Hyperlink"/>
+            <w:rFonts w:ascii="Segoe UI" w:hAnsi="Segoe UI" w:cs="Segoe UI"/>
+            <w:sz w:val="18"/>
+            <w:szCs w:val="18"/>
+            <w:shd w:val="clear" w:color="auto" w:fill="FFFFFF"/>
+          </w:rPr>
+          <w:t>http://localhost:3000/nilai</w:t>
+        </w:r>
+      </w:hyperlink>
+      <w:r>
+        <w:rPr>
+          <w:rStyle w:val="Hyperlink"/>
+          <w:rFonts w:ascii="Segoe UI" w:hAnsi="Segoe UI" w:cs="Segoe UI"/>
+          <w:sz w:val="18"/>
+          <w:szCs w:val="18"/>
+          <w:shd w:val="clear" w:color="auto" w:fill="FFFFFF"/>
+        </w:rPr>
+        <w:t>/</w:t>
+      </w:r>
+      <w:r>
+        <w:rPr>
+          <w:rStyle w:val="Hyperlink"/>
+          <w:rFonts w:ascii="Segoe UI" w:hAnsi="Segoe UI" w:cs="Segoe UI"/>
+          <w:sz w:val="18"/>
+          <w:szCs w:val="18"/>
+          <w:shd w:val="clear" w:color="auto" w:fill="FFFFFF"/>
+        </w:rPr>
+        <w:t>ipk</w:t>
+      </w:r>
+    </w:p>
+    <w:p/>
+    <w:p>
+      <w:pPr>
+        <w:pStyle w:val="ListParagraph"/>
+        <w:numPr>
+          <w:ilvl w:val="0"/>
+          <w:numId w:val="1"/>
+        </w:numPr>
+      </w:pPr>
+      <w:r>
+        <w:t>API Mengambil List Nama Mahasiswa Untuk Dinilai Pada Jadwal Dosen (</w:t>
+      </w:r>
+      <w:r>
+        <w:rPr>
+          <w:b/>
+          <w:color w:val="FF0000"/>
+        </w:rPr>
+        <w:t>DOSEN</w:t>
+      </w:r>
+      <w:r>
+        <w:t>)</w:t>
+      </w:r>
+    </w:p>
+    <w:p>
+      <w:pPr>
+        <w:pStyle w:val="ListParagraph"/>
+        <w:numPr>
+          <w:ilvl w:val="0"/>
+          <w:numId w:val="7"/>
+        </w:numPr>
+      </w:pPr>
+      <w:r>
+        <w:t xml:space="preserve">URL : </w:t>
+      </w:r>
+      <w:r>
+        <w:rPr>
+          <w:rStyle w:val="Hyperlink"/>
+          <w:rFonts w:ascii="Segoe UI" w:hAnsi="Segoe UI" w:cs="Segoe UI"/>
+          <w:sz w:val="18"/>
+          <w:szCs w:val="18"/>
+          <w:shd w:val="clear" w:color="auto" w:fill="FFFFFF"/>
+        </w:rPr>
+        <w:t>http://localhost:3000/</w:t>
+      </w:r>
+      <w:r>
+        <w:rPr>
+          <w:rStyle w:val="Hyperlink"/>
+          <w:rFonts w:ascii="Segoe UI" w:hAnsi="Segoe UI" w:cs="Segoe UI"/>
+          <w:sz w:val="18"/>
+          <w:szCs w:val="18"/>
+          <w:shd w:val="clear" w:color="auto" w:fill="FFFFFF"/>
+        </w:rPr>
+        <w:t>list-mahasiswa/{ID_JADWAL}</w:t>
+      </w:r>
+    </w:p>
+    <w:p/>
+    <w:p>
+      <w:pPr>
+        <w:pStyle w:val="ListParagraph"/>
+        <w:numPr>
+          <w:ilvl w:val="0"/>
+          <w:numId w:val="1"/>
+        </w:numPr>
+      </w:pPr>
+      <w:r>
+        <w:t>API Mengambil List Nama Matakuliah Pilihan Untuk Mahasiswa</w:t>
+      </w:r>
+    </w:p>
+    <w:p>
+      <w:pPr>
+        <w:pStyle w:val="ListParagraph"/>
+        <w:numPr>
+          <w:ilvl w:val="0"/>
+          <w:numId w:val="7"/>
+        </w:numPr>
+        <w:rPr>
+          <w:rStyle w:val="Hyperlink"/>
+          <w:color w:val="auto"/>
+          <w:u w:val="none"/>
+        </w:rPr>
+      </w:pPr>
+      <w:r>
+        <w:t xml:space="preserve">URL (GET): </w:t>
+      </w:r>
+      <w:hyperlink r:id="rId33" w:history="1">
+        <w:r>
+          <w:rPr>
+            <w:rStyle w:val="Hyperlink"/>
+            <w:rFonts w:ascii="Segoe UI" w:hAnsi="Segoe UI" w:cs="Segoe UI"/>
+            <w:sz w:val="18"/>
+            <w:szCs w:val="18"/>
+            <w:shd w:val="clear" w:color="auto" w:fill="FFFFFF"/>
+          </w:rPr>
+          <w:t>http://localhost:3000/list-matakuliah</w:t>
+        </w:r>
+      </w:hyperlink>
+      <w:r>
+        <w:rPr>
+          <w:rStyle w:val="Hyperlink"/>
+          <w:rFonts w:ascii="Segoe UI" w:hAnsi="Segoe UI" w:cs="Segoe UI"/>
+          <w:sz w:val="18"/>
+          <w:szCs w:val="18"/>
+          <w:shd w:val="clear" w:color="auto" w:fill="FFFFFF"/>
+        </w:rPr>
+        <w:t>/me</w:t>
+      </w:r>
+    </w:p>
+    <w:p>
+      <w:pPr>
+        <w:pStyle w:val="ListParagraph"/>
+        <w:ind w:left="810"/>
+      </w:pPr>
+    </w:p>
+    <w:p>
+      <w:pPr>
+        <w:pStyle w:val="ListParagraph"/>
+        <w:numPr>
+          <w:ilvl w:val="0"/>
+          <w:numId w:val="1"/>
+        </w:numPr>
+      </w:pPr>
+      <w:r>
+        <w:t>API Mengambil List Nama Matakuliah Pilihan Untuk Admin</w:t>
+      </w:r>
+    </w:p>
+    <w:p>
+      <w:pPr>
+        <w:pStyle w:val="ListParagraph"/>
+        <w:numPr>
+          <w:ilvl w:val="0"/>
+          <w:numId w:val="7"/>
+        </w:numPr>
+      </w:pPr>
+      <w:r>
+        <w:t xml:space="preserve">URL (GET) : </w:t>
+      </w:r>
+      <w:r>
+        <w:rPr>
+          <w:rStyle w:val="Hyperlink"/>
+          <w:rFonts w:ascii="Segoe UI" w:hAnsi="Segoe UI" w:cs="Segoe UI"/>
+          <w:sz w:val="18"/>
+          <w:szCs w:val="18"/>
+          <w:shd w:val="clear" w:color="auto" w:fill="FFFFFF"/>
+        </w:rPr>
+        <w:t>http://localhost:3000/</w:t>
+      </w:r>
+      <w:r>
+        <w:rPr>
+          <w:rStyle w:val="Hyperlink"/>
+          <w:rFonts w:ascii="Segoe UI" w:hAnsi="Segoe UI" w:cs="Segoe UI"/>
+          <w:sz w:val="18"/>
+          <w:szCs w:val="18"/>
+          <w:shd w:val="clear" w:color="auto" w:fill="FFFFFF"/>
+        </w:rPr>
+        <w:t>list-matakuliah</w:t>
+      </w:r>
+    </w:p>
+    <w:p>
+      <w:pPr>
+        <w:pStyle w:val="ListParagraph"/>
+        <w:ind w:left="810"/>
+      </w:pPr>
+    </w:p>
+    <w:p/>
     <w:p/>
     <w:p/>
     <w:p/>
@@ -1629,6 +2280,118 @@
     </w:lvl>
   </w:abstractNum>
   <w:abstractNum w:abstractNumId="1" w15:restartNumberingAfterBreak="0">
+    <w:nsid w:val="1BB10A8C"/>
+    <w:multiLevelType w:val="hybridMultilevel"/>
+    <w:tmpl w:val="9F422B6A"/>
+    <w:lvl w:ilvl="0" w:tplc="53CAD0E6">
+      <w:numFmt w:val="bullet"/>
+      <w:lvlText w:val="-"/>
+      <w:lvlJc w:val="left"/>
+      <w:pPr>
+        <w:ind w:left="1575" w:hanging="360"/>
+      </w:pPr>
+      <w:rPr>
+        <w:rFonts w:ascii="Times New Roman" w:eastAsiaTheme="minorHAnsi" w:hAnsi="Times New Roman" w:cs="Times New Roman" w:hint="default"/>
+      </w:rPr>
+    </w:lvl>
+    <w:lvl w:ilvl="1" w:tplc="04090003" w:tentative="1">
+      <w:start w:val="1"/>
+      <w:numFmt w:val="bullet"/>
+      <w:lvlText w:val="o"/>
+      <w:lvlJc w:val="left"/>
+      <w:pPr>
+        <w:ind w:left="2295" w:hanging="360"/>
+      </w:pPr>
+      <w:rPr>
+        <w:rFonts w:ascii="Courier New" w:hAnsi="Courier New" w:cs="Courier New" w:hint="default"/>
+      </w:rPr>
+    </w:lvl>
+    <w:lvl w:ilvl="2" w:tplc="04090005" w:tentative="1">
+      <w:start w:val="1"/>
+      <w:numFmt w:val="bullet"/>
+      <w:lvlText w:val=""/>
+      <w:lvlJc w:val="left"/>
+      <w:pPr>
+        <w:ind w:left="3015" w:hanging="360"/>
+      </w:pPr>
+      <w:rPr>
+        <w:rFonts w:ascii="Wingdings" w:hAnsi="Wingdings" w:hint="default"/>
+      </w:rPr>
+    </w:lvl>
+    <w:lvl w:ilvl="3" w:tplc="04090001" w:tentative="1">
+      <w:start w:val="1"/>
+      <w:numFmt w:val="bullet"/>
+      <w:lvlText w:val=""/>
+      <w:lvlJc w:val="left"/>
+      <w:pPr>
+        <w:ind w:left="3735" w:hanging="360"/>
+      </w:pPr>
+      <w:rPr>
+        <w:rFonts w:ascii="Symbol" w:hAnsi="Symbol" w:hint="default"/>
+      </w:rPr>
+    </w:lvl>
+    <w:lvl w:ilvl="4" w:tplc="04090003" w:tentative="1">
+      <w:start w:val="1"/>
+      <w:numFmt w:val="bullet"/>
+      <w:lvlText w:val="o"/>
+      <w:lvlJc w:val="left"/>
+      <w:pPr>
+        <w:ind w:left="4455" w:hanging="360"/>
+      </w:pPr>
+      <w:rPr>
+        <w:rFonts w:ascii="Courier New" w:hAnsi="Courier New" w:cs="Courier New" w:hint="default"/>
+      </w:rPr>
+    </w:lvl>
+    <w:lvl w:ilvl="5" w:tplc="04090005" w:tentative="1">
+      <w:start w:val="1"/>
+      <w:numFmt w:val="bullet"/>
+      <w:lvlText w:val=""/>
+      <w:lvlJc w:val="left"/>
+      <w:pPr>
+        <w:ind w:left="5175" w:hanging="360"/>
+      </w:pPr>
+      <w:rPr>
+        <w:rFonts w:ascii="Wingdings" w:hAnsi="Wingdings" w:hint="default"/>
+      </w:rPr>
+    </w:lvl>
+    <w:lvl w:ilvl="6" w:tplc="04090001" w:tentative="1">
+      <w:start w:val="1"/>
+      <w:numFmt w:val="bullet"/>
+      <w:lvlText w:val=""/>
+      <w:lvlJc w:val="left"/>
+      <w:pPr>
+        <w:ind w:left="5895" w:hanging="360"/>
+      </w:pPr>
+      <w:rPr>
+        <w:rFonts w:ascii="Symbol" w:hAnsi="Symbol" w:hint="default"/>
+      </w:rPr>
+    </w:lvl>
+    <w:lvl w:ilvl="7" w:tplc="04090003" w:tentative="1">
+      <w:start w:val="1"/>
+      <w:numFmt w:val="bullet"/>
+      <w:lvlText w:val="o"/>
+      <w:lvlJc w:val="left"/>
+      <w:pPr>
+        <w:ind w:left="6615" w:hanging="360"/>
+      </w:pPr>
+      <w:rPr>
+        <w:rFonts w:ascii="Courier New" w:hAnsi="Courier New" w:cs="Courier New" w:hint="default"/>
+      </w:rPr>
+    </w:lvl>
+    <w:lvl w:ilvl="8" w:tplc="04090005" w:tentative="1">
+      <w:start w:val="1"/>
+      <w:numFmt w:val="bullet"/>
+      <w:lvlText w:val=""/>
+      <w:lvlJc w:val="left"/>
+      <w:pPr>
+        <w:ind w:left="7335" w:hanging="360"/>
+      </w:pPr>
+      <w:rPr>
+        <w:rFonts w:ascii="Wingdings" w:hAnsi="Wingdings" w:hint="default"/>
+      </w:rPr>
+    </w:lvl>
+  </w:abstractNum>
+  <w:abstractNum w:abstractNumId="2" w15:restartNumberingAfterBreak="0">
     <w:nsid w:val="1DDE033A"/>
     <w:multiLevelType w:val="hybridMultilevel"/>
     <w:tmpl w:val="D3666E6C"/>
@@ -1741,7 +2504,7 @@
       </w:rPr>
     </w:lvl>
   </w:abstractNum>
-  <w:abstractNum w:abstractNumId="2" w15:restartNumberingAfterBreak="0">
+  <w:abstractNum w:abstractNumId="3" w15:restartNumberingAfterBreak="0">
     <w:nsid w:val="2F767550"/>
     <w:multiLevelType w:val="hybridMultilevel"/>
     <w:tmpl w:val="B58EB0D0"/>
@@ -1854,10 +2617,10 @@
       </w:rPr>
     </w:lvl>
   </w:abstractNum>
-  <w:abstractNum w:abstractNumId="3" w15:restartNumberingAfterBreak="0">
+  <w:abstractNum w:abstractNumId="4" w15:restartNumberingAfterBreak="0">
     <w:nsid w:val="3CE5666A"/>
     <w:multiLevelType w:val="hybridMultilevel"/>
-    <w:tmpl w:val="77208E4E"/>
+    <w:tmpl w:val="0938E4D4"/>
     <w:lvl w:ilvl="0" w:tplc="04090001">
       <w:start w:val="1"/>
       <w:numFmt w:val="bullet"/>
@@ -1967,7 +2730,7 @@
       </w:rPr>
     </w:lvl>
   </w:abstractNum>
-  <w:abstractNum w:abstractNumId="4" w15:restartNumberingAfterBreak="0">
+  <w:abstractNum w:abstractNumId="5" w15:restartNumberingAfterBreak="0">
     <w:nsid w:val="3E1F76CE"/>
     <w:multiLevelType w:val="hybridMultilevel"/>
     <w:tmpl w:val="26ECA8EC"/>
@@ -2079,7 +2842,7 @@
       </w:rPr>
     </w:lvl>
   </w:abstractNum>
-  <w:abstractNum w:abstractNumId="5" w15:restartNumberingAfterBreak="0">
+  <w:abstractNum w:abstractNumId="6" w15:restartNumberingAfterBreak="0">
     <w:nsid w:val="41965FE5"/>
     <w:multiLevelType w:val="hybridMultilevel"/>
     <w:tmpl w:val="5EAE8FCA"/>
@@ -2192,7 +2955,7 @@
       </w:rPr>
     </w:lvl>
   </w:abstractNum>
-  <w:abstractNum w:abstractNumId="6" w15:restartNumberingAfterBreak="0">
+  <w:abstractNum w:abstractNumId="7" w15:restartNumberingAfterBreak="0">
     <w:nsid w:val="4A880386"/>
     <w:multiLevelType w:val="hybridMultilevel"/>
     <w:tmpl w:val="94E23FDE"/>
@@ -2304,7 +3067,120 @@
       </w:rPr>
     </w:lvl>
   </w:abstractNum>
-  <w:abstractNum w:abstractNumId="7" w15:restartNumberingAfterBreak="0">
+  <w:abstractNum w:abstractNumId="8" w15:restartNumberingAfterBreak="0">
+    <w:nsid w:val="58212BB1"/>
+    <w:multiLevelType w:val="hybridMultilevel"/>
+    <w:tmpl w:val="A844E1CE"/>
+    <w:lvl w:ilvl="0" w:tplc="04090001">
+      <w:start w:val="1"/>
+      <w:numFmt w:val="bullet"/>
+      <w:lvlText w:val=""/>
+      <w:lvlJc w:val="left"/>
+      <w:pPr>
+        <w:ind w:left="810" w:hanging="360"/>
+      </w:pPr>
+      <w:rPr>
+        <w:rFonts w:ascii="Symbol" w:hAnsi="Symbol" w:hint="default"/>
+      </w:rPr>
+    </w:lvl>
+    <w:lvl w:ilvl="1" w:tplc="04090003" w:tentative="1">
+      <w:start w:val="1"/>
+      <w:numFmt w:val="bullet"/>
+      <w:lvlText w:val="o"/>
+      <w:lvlJc w:val="left"/>
+      <w:pPr>
+        <w:ind w:left="1530" w:hanging="360"/>
+      </w:pPr>
+      <w:rPr>
+        <w:rFonts w:ascii="Courier New" w:hAnsi="Courier New" w:cs="Courier New" w:hint="default"/>
+      </w:rPr>
+    </w:lvl>
+    <w:lvl w:ilvl="2" w:tplc="04090005" w:tentative="1">
+      <w:start w:val="1"/>
+      <w:numFmt w:val="bullet"/>
+      <w:lvlText w:val=""/>
+      <w:lvlJc w:val="left"/>
+      <w:pPr>
+        <w:ind w:left="2250" w:hanging="360"/>
+      </w:pPr>
+      <w:rPr>
+        <w:rFonts w:ascii="Wingdings" w:hAnsi="Wingdings" w:hint="default"/>
+      </w:rPr>
+    </w:lvl>
+    <w:lvl w:ilvl="3" w:tplc="04090001" w:tentative="1">
+      <w:start w:val="1"/>
+      <w:numFmt w:val="bullet"/>
+      <w:lvlText w:val=""/>
+      <w:lvlJc w:val="left"/>
+      <w:pPr>
+        <w:ind w:left="2970" w:hanging="360"/>
+      </w:pPr>
+      <w:rPr>
+        <w:rFonts w:ascii="Symbol" w:hAnsi="Symbol" w:hint="default"/>
+      </w:rPr>
+    </w:lvl>
+    <w:lvl w:ilvl="4" w:tplc="04090003" w:tentative="1">
+      <w:start w:val="1"/>
+      <w:numFmt w:val="bullet"/>
+      <w:lvlText w:val="o"/>
+      <w:lvlJc w:val="left"/>
+      <w:pPr>
+        <w:ind w:left="3690" w:hanging="360"/>
+      </w:pPr>
+      <w:rPr>
+        <w:rFonts w:ascii="Courier New" w:hAnsi="Courier New" w:cs="Courier New" w:hint="default"/>
+      </w:rPr>
+    </w:lvl>
+    <w:lvl w:ilvl="5" w:tplc="04090005" w:tentative="1">
+      <w:start w:val="1"/>
+      <w:numFmt w:val="bullet"/>
+      <w:lvlText w:val=""/>
+      <w:lvlJc w:val="left"/>
+      <w:pPr>
+        <w:ind w:left="4410" w:hanging="360"/>
+      </w:pPr>
+      <w:rPr>
+        <w:rFonts w:ascii="Wingdings" w:hAnsi="Wingdings" w:hint="default"/>
+      </w:rPr>
+    </w:lvl>
+    <w:lvl w:ilvl="6" w:tplc="04090001" w:tentative="1">
+      <w:start w:val="1"/>
+      <w:numFmt w:val="bullet"/>
+      <w:lvlText w:val=""/>
+      <w:lvlJc w:val="left"/>
+      <w:pPr>
+        <w:ind w:left="5130" w:hanging="360"/>
+      </w:pPr>
+      <w:rPr>
+        <w:rFonts w:ascii="Symbol" w:hAnsi="Symbol" w:hint="default"/>
+      </w:rPr>
+    </w:lvl>
+    <w:lvl w:ilvl="7" w:tplc="04090003" w:tentative="1">
+      <w:start w:val="1"/>
+      <w:numFmt w:val="bullet"/>
+      <w:lvlText w:val="o"/>
+      <w:lvlJc w:val="left"/>
+      <w:pPr>
+        <w:ind w:left="5850" w:hanging="360"/>
+      </w:pPr>
+      <w:rPr>
+        <w:rFonts w:ascii="Courier New" w:hAnsi="Courier New" w:cs="Courier New" w:hint="default"/>
+      </w:rPr>
+    </w:lvl>
+    <w:lvl w:ilvl="8" w:tplc="04090005" w:tentative="1">
+      <w:start w:val="1"/>
+      <w:numFmt w:val="bullet"/>
+      <w:lvlText w:val=""/>
+      <w:lvlJc w:val="left"/>
+      <w:pPr>
+        <w:ind w:left="6570" w:hanging="360"/>
+      </w:pPr>
+      <w:rPr>
+        <w:rFonts w:ascii="Wingdings" w:hAnsi="Wingdings" w:hint="default"/>
+      </w:rPr>
+    </w:lvl>
+  </w:abstractNum>
+  <w:abstractNum w:abstractNumId="9" w15:restartNumberingAfterBreak="0">
     <w:nsid w:val="5C3B11A2"/>
     <w:multiLevelType w:val="hybridMultilevel"/>
     <w:tmpl w:val="7FA66D82"/>
@@ -2393,7 +3269,7 @@
       </w:pPr>
     </w:lvl>
   </w:abstractNum>
-  <w:abstractNum w:abstractNumId="8" w15:restartNumberingAfterBreak="0">
+  <w:abstractNum w:abstractNumId="10" w15:restartNumberingAfterBreak="0">
     <w:nsid w:val="5D294034"/>
     <w:multiLevelType w:val="hybridMultilevel"/>
     <w:tmpl w:val="B24EDD74"/>
@@ -2506,10 +3382,10 @@
       </w:rPr>
     </w:lvl>
   </w:abstractNum>
-  <w:abstractNum w:abstractNumId="9" w15:restartNumberingAfterBreak="0">
+  <w:abstractNum w:abstractNumId="11" w15:restartNumberingAfterBreak="0">
     <w:nsid w:val="6B945626"/>
     <w:multiLevelType w:val="hybridMultilevel"/>
-    <w:tmpl w:val="6CF8F218"/>
+    <w:tmpl w:val="88884EFA"/>
     <w:lvl w:ilvl="0" w:tplc="53CAD0E6">
       <w:numFmt w:val="bullet"/>
       <w:lvlText w:val="-"/>
@@ -2618,7 +3494,7 @@
       </w:rPr>
     </w:lvl>
   </w:abstractNum>
-  <w:abstractNum w:abstractNumId="10" w15:restartNumberingAfterBreak="0">
+  <w:abstractNum w:abstractNumId="12" w15:restartNumberingAfterBreak="0">
     <w:nsid w:val="787D1A0B"/>
     <w:multiLevelType w:val="hybridMultilevel"/>
     <w:tmpl w:val="2A7C561A"/>
@@ -2708,37 +3584,43 @@
     </w:lvl>
   </w:abstractNum>
   <w:num w:numId="1">
+    <w:abstractNumId w:val="12"/>
+  </w:num>
+  <w:num w:numId="2">
+    <w:abstractNumId w:val="3"/>
+  </w:num>
+  <w:num w:numId="3">
+    <w:abstractNumId w:val="5"/>
+  </w:num>
+  <w:num w:numId="4">
+    <w:abstractNumId w:val="2"/>
+  </w:num>
+  <w:num w:numId="5">
+    <w:abstractNumId w:val="7"/>
+  </w:num>
+  <w:num w:numId="6">
     <w:abstractNumId w:val="10"/>
   </w:num>
-  <w:num w:numId="2">
-    <w:abstractNumId w:val="2"/>
-  </w:num>
-  <w:num w:numId="3">
+  <w:num w:numId="7">
     <w:abstractNumId w:val="4"/>
   </w:num>
-  <w:num w:numId="4">
-    <w:abstractNumId w:val="1"/>
-  </w:num>
-  <w:num w:numId="5">
-    <w:abstractNumId w:val="6"/>
-  </w:num>
-  <w:num w:numId="6">
-    <w:abstractNumId w:val="8"/>
-  </w:num>
-  <w:num w:numId="7">
-    <w:abstractNumId w:val="3"/>
-  </w:num>
   <w:num w:numId="8">
-    <w:abstractNumId w:val="9"/>
+    <w:abstractNumId w:val="11"/>
   </w:num>
   <w:num w:numId="9">
-    <w:abstractNumId w:val="5"/>
+    <w:abstractNumId w:val="6"/>
   </w:num>
   <w:num w:numId="10">
     <w:abstractNumId w:val="0"/>
   </w:num>
   <w:num w:numId="11">
-    <w:abstractNumId w:val="7"/>
+    <w:abstractNumId w:val="9"/>
+  </w:num>
+  <w:num w:numId="12">
+    <w:abstractNumId w:val="8"/>
+  </w:num>
+  <w:num w:numId="13">
+    <w:abstractNumId w:val="1"/>
   </w:num>
 </w:numbering>
 </file>

</xml_diff>